<commit_message>
Update caso de uso #5
Só falta um caso de uso
</commit_message>
<xml_diff>
--- a/Documentos/CasosDeUsoCompletos.docx
+++ b/Documentos/CasosDeUsoCompletos.docx
@@ -616,7 +616,11 @@
       </w:tr>
     </w:tbl>
     <w:p/>
-    <w:p/>
+    <w:p>
+      <w:r>
+        <w:br w:type="page"/>
+      </w:r>
+    </w:p>
     <w:tbl>
       <w:tblPr>
         <w:tblStyle w:val="Tabelacomgrade"/>
@@ -643,6 +647,7 @@
                 <w:b/>
                 <w:bCs/>
               </w:rPr>
+              <w:lastRenderedPageBreak/>
               <w:t>Caso de Uso</w:t>
             </w:r>
             <w:r>
@@ -718,7 +723,6 @@
                 <w:b/>
                 <w:bCs/>
               </w:rPr>
-              <w:lastRenderedPageBreak/>
               <w:t>Ator Principal:</w:t>
             </w:r>
             <w:r>
@@ -995,13 +999,7 @@
               <w:ind w:left="708"/>
             </w:pPr>
             <w:r>
-              <w:t>5</w:t>
-            </w:r>
-            <w:r>
-              <w:t>a.</w:t>
-            </w:r>
-            <w:r>
-              <w:t xml:space="preserve"> Acontece um erro ao salvar</w:t>
+              <w:t>5a. Acontece um erro ao salvar</w:t>
             </w:r>
           </w:p>
           <w:p>
@@ -1323,10 +1321,7 @@
           </w:p>
           <w:p>
             <w:r>
-              <w:t xml:space="preserve">-Psicólogo: </w:t>
-            </w:r>
-            <w:r>
-              <w:t>sistema de cadastro funcionando corretamente para que o processo possa ser feito sem dificuldades e para facilitar futuros atendimentos.</w:t>
+              <w:t>-Psicólogo: sistema de cadastro funcionando corretamente para que o processo possa ser feito sem dificuldades e para facilitar futuros atendimentos.</w:t>
             </w:r>
           </w:p>
           <w:p>
@@ -1371,25 +1366,23 @@
               <w:t xml:space="preserve"> </w:t>
             </w:r>
             <w:r>
-              <w:t>Atendente e psicólogo devem estar logados e autenticados no sistema para terem acesso ao sistema de agendamento de atendimentos</w:t>
-            </w:r>
-            <w:r>
-              <w:t>.</w:t>
-            </w:r>
-          </w:p>
-        </w:tc>
-      </w:tr>
-      <w:tr>
-        <w:tc>
-          <w:tcPr>
-            <w:tcW w:w="8494" w:type="dxa"/>
-          </w:tcPr>
-          <w:p>
-            <w:r>
-              <w:rPr>
-                <w:b/>
-                <w:bCs/>
-              </w:rPr>
+              <w:t>Atendente e psicólogo devem estar logados e autenticados no sistema para terem acesso ao sistema de agendamento de atendimentos.</w:t>
+            </w:r>
+          </w:p>
+        </w:tc>
+      </w:tr>
+      <w:tr>
+        <w:tc>
+          <w:tcPr>
+            <w:tcW w:w="8494" w:type="dxa"/>
+          </w:tcPr>
+          <w:p>
+            <w:r>
+              <w:rPr>
+                <w:b/>
+                <w:bCs/>
+              </w:rPr>
+              <w:lastRenderedPageBreak/>
               <w:t>Garantia de Sucesso:</w:t>
             </w:r>
             <w:r>
@@ -1446,7 +1439,6 @@
               </w:numPr>
             </w:pPr>
             <w:r>
-              <w:lastRenderedPageBreak/>
               <w:t>O atendente então preenche o cadastro com as informações.</w:t>
             </w:r>
           </w:p>
@@ -1493,7 +1485,6 @@
                 <w:b/>
                 <w:bCs/>
               </w:rPr>
-              <w:lastRenderedPageBreak/>
               <w:t>Extensões</w:t>
             </w:r>
             <w:r>
@@ -1625,8 +1616,10 @@
               <w:t xml:space="preserve">Frequência de ocorrência: </w:t>
             </w:r>
             <w:r>
-              <w:t>Muito frequente</w:t>
-            </w:r>
+              <w:t>Relativamente alta</w:t>
+            </w:r>
+            <w:bookmarkStart w:id="0" w:name="_GoBack"/>
+            <w:bookmarkEnd w:id="0"/>
           </w:p>
         </w:tc>
       </w:tr>
@@ -1688,14 +1681,490 @@
                 <w:b/>
                 <w:bCs/>
               </w:rPr>
+              <w:t xml:space="preserve"> 4: Adicionar psicólogos </w:t>
+            </w:r>
+          </w:p>
+        </w:tc>
+      </w:tr>
+      <w:tr>
+        <w:tc>
+          <w:tcPr>
+            <w:tcW w:w="8494" w:type="dxa"/>
+          </w:tcPr>
+          <w:p>
+            <w:r>
+              <w:rPr>
+                <w:b/>
+                <w:bCs/>
+              </w:rPr>
+              <w:t>Escopo</w:t>
+            </w:r>
+            <w:r>
+              <w:rPr>
+                <w:b/>
+                <w:bCs/>
+              </w:rPr>
+              <w:t xml:space="preserve">: </w:t>
+            </w:r>
+            <w:r>
+              <w:t>Adição de novos profissionais ao sistema</w:t>
+            </w:r>
+          </w:p>
+        </w:tc>
+      </w:tr>
+      <w:tr>
+        <w:tc>
+          <w:tcPr>
+            <w:tcW w:w="8494" w:type="dxa"/>
+          </w:tcPr>
+          <w:p>
+            <w:r>
+              <w:rPr>
+                <w:b/>
+                <w:bCs/>
+              </w:rPr>
+              <w:t>Nível:</w:t>
+            </w:r>
+            <w:r>
+              <w:rPr>
+                <w:b/>
+                <w:bCs/>
+              </w:rPr>
               <w:t xml:space="preserve"> </w:t>
             </w:r>
             <w:r>
-              <w:rPr>
-                <w:b/>
-                <w:bCs/>
-              </w:rPr>
-              <w:t xml:space="preserve">4: Adicionar psicólogos </w:t>
+              <w:t>Objetivo do usuário</w:t>
+            </w:r>
+          </w:p>
+        </w:tc>
+      </w:tr>
+      <w:tr>
+        <w:tc>
+          <w:tcPr>
+            <w:tcW w:w="8494" w:type="dxa"/>
+          </w:tcPr>
+          <w:p>
+            <w:r>
+              <w:rPr>
+                <w:b/>
+                <w:bCs/>
+              </w:rPr>
+              <w:t>Ator Principal:</w:t>
+            </w:r>
+            <w:r>
+              <w:rPr>
+                <w:b/>
+                <w:bCs/>
+              </w:rPr>
+              <w:t xml:space="preserve"> </w:t>
+            </w:r>
+            <w:r>
+              <w:t>Administrador</w:t>
+            </w:r>
+          </w:p>
+        </w:tc>
+      </w:tr>
+      <w:tr>
+        <w:tc>
+          <w:tcPr>
+            <w:tcW w:w="8494" w:type="dxa"/>
+          </w:tcPr>
+          <w:p>
+            <w:pPr>
+              <w:rPr>
+                <w:b/>
+                <w:bCs/>
+              </w:rPr>
+            </w:pPr>
+            <w:r>
+              <w:rPr>
+                <w:b/>
+                <w:bCs/>
+              </w:rPr>
+              <w:t>Interessados e interesses:</w:t>
+            </w:r>
+          </w:p>
+          <w:p>
+            <w:r>
+              <w:t>-Administrador: sistema funcionando corretamente para que possa adicionar novos profissionais.</w:t>
+            </w:r>
+          </w:p>
+          <w:p>
+            <w:r>
+              <w:t>-</w:t>
+            </w:r>
+            <w:r>
+              <w:t>Psicólogo: Sistema funcionando corretamente para que possa começar a exercer suas funções profissionais.</w:t>
+            </w:r>
+          </w:p>
+        </w:tc>
+      </w:tr>
+      <w:tr>
+        <w:tc>
+          <w:tcPr>
+            <w:tcW w:w="8494" w:type="dxa"/>
+          </w:tcPr>
+          <w:p>
+            <w:r>
+              <w:rPr>
+                <w:b/>
+                <w:bCs/>
+              </w:rPr>
+              <w:t>Pré</w:t>
+            </w:r>
+            <w:r>
+              <w:rPr>
+                <w:b/>
+                <w:bCs/>
+              </w:rPr>
+              <w:t>-</w:t>
+            </w:r>
+            <w:r>
+              <w:rPr>
+                <w:b/>
+                <w:bCs/>
+              </w:rPr>
+              <w:t>Condição:</w:t>
+            </w:r>
+            <w:r>
+              <w:rPr>
+                <w:b/>
+                <w:bCs/>
+              </w:rPr>
+              <w:t xml:space="preserve"> </w:t>
+            </w:r>
+            <w:r>
+              <w:t>O administrador deve estar logado e autenticado no sistema.</w:t>
+            </w:r>
+          </w:p>
+        </w:tc>
+      </w:tr>
+      <w:tr>
+        <w:tc>
+          <w:tcPr>
+            <w:tcW w:w="8494" w:type="dxa"/>
+          </w:tcPr>
+          <w:p>
+            <w:r>
+              <w:rPr>
+                <w:b/>
+                <w:bCs/>
+              </w:rPr>
+              <w:t>Garantia de Sucesso:</w:t>
+            </w:r>
+            <w:r>
+              <w:rPr>
+                <w:b/>
+                <w:bCs/>
+              </w:rPr>
+              <w:t xml:space="preserve"> </w:t>
+            </w:r>
+            <w:r>
+              <w:t>Mensagem informando que o profissional foi incluído com sucesso</w:t>
+            </w:r>
+          </w:p>
+        </w:tc>
+      </w:tr>
+      <w:tr>
+        <w:tc>
+          <w:tcPr>
+            <w:tcW w:w="8494" w:type="dxa"/>
+          </w:tcPr>
+          <w:p>
+            <w:pPr>
+              <w:rPr>
+                <w:b/>
+                <w:bCs/>
+              </w:rPr>
+            </w:pPr>
+            <w:r>
+              <w:rPr>
+                <w:b/>
+                <w:bCs/>
+              </w:rPr>
+              <w:t>Cenário de sucesso:</w:t>
+            </w:r>
+          </w:p>
+          <w:p>
+            <w:pPr>
+              <w:pStyle w:val="PargrafodaLista"/>
+              <w:numPr>
+                <w:ilvl w:val="0"/>
+                <w:numId w:val="17"/>
+              </w:numPr>
+            </w:pPr>
+            <w:r>
+              <w:t>Administrador acessa o sistema.</w:t>
+            </w:r>
+          </w:p>
+          <w:p>
+            <w:pPr>
+              <w:pStyle w:val="PargrafodaLista"/>
+              <w:numPr>
+                <w:ilvl w:val="0"/>
+                <w:numId w:val="17"/>
+              </w:numPr>
+            </w:pPr>
+            <w:r>
+              <w:t>Insere as informações do profissional.</w:t>
+            </w:r>
+          </w:p>
+          <w:p>
+            <w:pPr>
+              <w:pStyle w:val="PargrafodaLista"/>
+              <w:numPr>
+                <w:ilvl w:val="0"/>
+                <w:numId w:val="17"/>
+              </w:numPr>
+            </w:pPr>
+            <w:r>
+              <w:t>Sistema verifica as informações e se está tudo correto.</w:t>
+            </w:r>
+          </w:p>
+          <w:p>
+            <w:pPr>
+              <w:pStyle w:val="PargrafodaLista"/>
+              <w:numPr>
+                <w:ilvl w:val="0"/>
+                <w:numId w:val="17"/>
+              </w:numPr>
+            </w:pPr>
+            <w:r>
+              <w:t xml:space="preserve">Sistema confirma a inserção do psicólogo. </w:t>
+            </w:r>
+          </w:p>
+          <w:p>
+            <w:pPr>
+              <w:pStyle w:val="PargrafodaLista"/>
+              <w:numPr>
+                <w:ilvl w:val="0"/>
+                <w:numId w:val="17"/>
+              </w:numPr>
+            </w:pPr>
+            <w:r>
+              <w:t>Administrador informa ao psicólogo que ele possui acesso ao sistema.</w:t>
+            </w:r>
+          </w:p>
+        </w:tc>
+      </w:tr>
+      <w:tr>
+        <w:tc>
+          <w:tcPr>
+            <w:tcW w:w="8494" w:type="dxa"/>
+          </w:tcPr>
+          <w:p>
+            <w:pPr>
+              <w:rPr>
+                <w:b/>
+                <w:bCs/>
+              </w:rPr>
+            </w:pPr>
+            <w:r>
+              <w:rPr>
+                <w:b/>
+                <w:bCs/>
+              </w:rPr>
+              <w:t>Extensões</w:t>
+            </w:r>
+            <w:r>
+              <w:rPr>
+                <w:b/>
+                <w:bCs/>
+              </w:rPr>
+              <w:t>:</w:t>
+            </w:r>
+          </w:p>
+          <w:p>
+            <w:pPr>
+              <w:ind w:left="708"/>
+            </w:pPr>
+            <w:r>
+              <w:t>3a. O sistema encontra algum erro de informação</w:t>
+            </w:r>
+          </w:p>
+          <w:p>
+            <w:pPr>
+              <w:pStyle w:val="PargrafodaLista"/>
+              <w:numPr>
+                <w:ilvl w:val="0"/>
+                <w:numId w:val="19"/>
+              </w:numPr>
+            </w:pPr>
+            <w:r>
+              <w:t>Sistema informa onde esta o erro e espera a correção</w:t>
+            </w:r>
+          </w:p>
+          <w:p>
+            <w:pPr>
+              <w:pStyle w:val="PargrafodaLista"/>
+              <w:numPr>
+                <w:ilvl w:val="0"/>
+                <w:numId w:val="19"/>
+              </w:numPr>
+            </w:pPr>
+            <w:r>
+              <w:t>Assim que a nova informação for inserida, continua o processo</w:t>
+            </w:r>
+          </w:p>
+          <w:p>
+            <w:pPr>
+              <w:rPr>
+                <w:b/>
+                <w:bCs/>
+              </w:rPr>
+            </w:pPr>
+          </w:p>
+        </w:tc>
+      </w:tr>
+      <w:tr>
+        <w:tc>
+          <w:tcPr>
+            <w:tcW w:w="8494" w:type="dxa"/>
+          </w:tcPr>
+          <w:p>
+            <w:r>
+              <w:rPr>
+                <w:b/>
+                <w:bCs/>
+              </w:rPr>
+              <w:t>Requisito Especial</w:t>
+            </w:r>
+            <w:r>
+              <w:rPr>
+                <w:b/>
+                <w:bCs/>
+              </w:rPr>
+              <w:t xml:space="preserve">: </w:t>
+            </w:r>
+            <w:r>
+              <w:t>Nenhum</w:t>
+            </w:r>
+          </w:p>
+        </w:tc>
+      </w:tr>
+      <w:tr>
+        <w:tc>
+          <w:tcPr>
+            <w:tcW w:w="8494" w:type="dxa"/>
+          </w:tcPr>
+          <w:p>
+            <w:pPr>
+              <w:rPr>
+                <w:b/>
+                <w:bCs/>
+              </w:rPr>
+            </w:pPr>
+            <w:r>
+              <w:rPr>
+                <w:b/>
+                <w:bCs/>
+              </w:rPr>
+              <w:t>Lista de variantes tecnológicas e de dados:</w:t>
+            </w:r>
+          </w:p>
+          <w:p>
+            <w:pPr>
+              <w:pStyle w:val="PargrafodaLista"/>
+              <w:numPr>
+                <w:ilvl w:val="0"/>
+                <w:numId w:val="20"/>
+              </w:numPr>
+            </w:pPr>
+            <w:r>
+              <w:t>Algumas informações são obrigatórias e devem ser verificadas pelo sistema.</w:t>
+            </w:r>
+          </w:p>
+        </w:tc>
+      </w:tr>
+      <w:tr>
+        <w:tc>
+          <w:tcPr>
+            <w:tcW w:w="8494" w:type="dxa"/>
+          </w:tcPr>
+          <w:p>
+            <w:r>
+              <w:rPr>
+                <w:b/>
+                <w:bCs/>
+              </w:rPr>
+              <w:t>Frequência de ocorrência:</w:t>
+            </w:r>
+            <w:r>
+              <w:rPr>
+                <w:b/>
+                <w:bCs/>
+              </w:rPr>
+              <w:t xml:space="preserve"> </w:t>
+            </w:r>
+            <w:r>
+              <w:t>Mediana</w:t>
+            </w:r>
+          </w:p>
+        </w:tc>
+      </w:tr>
+      <w:tr>
+        <w:tc>
+          <w:tcPr>
+            <w:tcW w:w="8494" w:type="dxa"/>
+          </w:tcPr>
+          <w:p>
+            <w:r>
+              <w:rPr>
+                <w:b/>
+                <w:bCs/>
+              </w:rPr>
+              <w:lastRenderedPageBreak/>
+              <w:t>Diversos:</w:t>
+            </w:r>
+            <w:r>
+              <w:rPr>
+                <w:b/>
+                <w:bCs/>
+              </w:rPr>
+              <w:t xml:space="preserve"> </w:t>
+            </w:r>
+            <w:r>
+              <w:t>Um administrador pode ser tanto um outro funcionário ou um psicólogo chefe mesmo.</w:t>
+            </w:r>
+          </w:p>
+        </w:tc>
+      </w:tr>
+    </w:tbl>
+    <w:p/>
+    <w:tbl>
+      <w:tblPr>
+        <w:tblStyle w:val="Tabelacomgrade"/>
+        <w:tblW w:w="0" w:type="auto"/>
+        <w:tblLook w:val="04A0" w:firstRow="1" w:lastRow="0" w:firstColumn="1" w:lastColumn="0" w:noHBand="0" w:noVBand="1"/>
+      </w:tblPr>
+      <w:tblGrid>
+        <w:gridCol w:w="8494"/>
+      </w:tblGrid>
+      <w:tr>
+        <w:tc>
+          <w:tcPr>
+            <w:tcW w:w="8494" w:type="dxa"/>
+          </w:tcPr>
+          <w:p>
+            <w:pPr>
+              <w:rPr>
+                <w:b/>
+                <w:bCs/>
+              </w:rPr>
+            </w:pPr>
+            <w:r>
+              <w:rPr>
+                <w:b/>
+                <w:bCs/>
+              </w:rPr>
+              <w:t>Caso de Uso</w:t>
+            </w:r>
+            <w:r>
+              <w:rPr>
+                <w:b/>
+                <w:bCs/>
+              </w:rPr>
+              <w:t xml:space="preserve"> 4: Adicionar psicólogos </w:t>
             </w:r>
           </w:p>
         </w:tc>
@@ -1720,11 +2189,6 @@
               </w:rPr>
               <w:t xml:space="preserve">: </w:t>
             </w:r>
-            <w:r>
-              <w:t>Adição de novos profissionais ao sistema</w:t>
-            </w:r>
-            <w:bookmarkStart w:id="0" w:name="_GoBack"/>
-            <w:bookmarkEnd w:id="0"/>
           </w:p>
         </w:tc>
       </w:tr>
@@ -1880,17 +2344,7 @@
               <w:t>Cenário de sucesso:</w:t>
             </w:r>
           </w:p>
-          <w:p>
-            <w:pPr>
-              <w:rPr>
-                <w:b/>
-                <w:bCs/>
-              </w:rPr>
-            </w:pPr>
-            <w:r>
-              <w:t xml:space="preserve"> </w:t>
-            </w:r>
-          </w:p>
+          <w:p/>
         </w:tc>
       </w:tr>
       <w:tr>
@@ -1950,6 +2404,9 @@
               </w:rPr>
               <w:t xml:space="preserve">: </w:t>
             </w:r>
+            <w:r>
+              <w:t>Nenhum</w:t>
+            </w:r>
           </w:p>
         </w:tc>
       </w:tr>
@@ -1973,14 +2430,6 @@
               <w:t>Lista de variantes tecnológicas e de dados:</w:t>
             </w:r>
           </w:p>
-          <w:p>
-            <w:pPr>
-              <w:rPr>
-                <w:b/>
-                <w:bCs/>
-              </w:rPr>
-            </w:pPr>
-          </w:p>
         </w:tc>
       </w:tr>
       <w:tr>
@@ -2008,18 +2457,12 @@
             <w:tcW w:w="8494" w:type="dxa"/>
           </w:tcPr>
           <w:p>
-            <w:pPr>
-              <w:rPr>
-                <w:b/>
-                <w:bCs/>
-              </w:rPr>
-            </w:pPr>
-            <w:r>
-              <w:rPr>
-                <w:b/>
-                <w:bCs/>
-              </w:rPr>
-              <w:t>Diversos:</w:t>
+            <w:r>
+              <w:rPr>
+                <w:b/>
+                <w:bCs/>
+              </w:rPr>
+              <w:t xml:space="preserve">Diversos: </w:t>
             </w:r>
           </w:p>
         </w:tc>
@@ -2128,6 +2571,95 @@
     </w:lvl>
   </w:abstractNum>
   <w:abstractNum w:abstractNumId="1" w15:restartNumberingAfterBreak="0">
+    <w:nsid w:val="0BF43393"/>
+    <w:multiLevelType w:val="hybridMultilevel"/>
+    <w:tmpl w:val="7AF214A4"/>
+    <w:lvl w:ilvl="0" w:tplc="28B40EDC">
+      <w:start w:val="1"/>
+      <w:numFmt w:val="decimal"/>
+      <w:lvlText w:val="%1."/>
+      <w:lvlJc w:val="left"/>
+      <w:pPr>
+        <w:ind w:left="1068" w:hanging="360"/>
+      </w:pPr>
+      <w:rPr>
+        <w:rFonts w:hint="default"/>
+      </w:rPr>
+    </w:lvl>
+    <w:lvl w:ilvl="1" w:tplc="04160019" w:tentative="1">
+      <w:start w:val="1"/>
+      <w:numFmt w:val="lowerLetter"/>
+      <w:lvlText w:val="%2."/>
+      <w:lvlJc w:val="left"/>
+      <w:pPr>
+        <w:ind w:left="1788" w:hanging="360"/>
+      </w:pPr>
+    </w:lvl>
+    <w:lvl w:ilvl="2" w:tplc="0416001B" w:tentative="1">
+      <w:start w:val="1"/>
+      <w:numFmt w:val="lowerRoman"/>
+      <w:lvlText w:val="%3."/>
+      <w:lvlJc w:val="right"/>
+      <w:pPr>
+        <w:ind w:left="2508" w:hanging="180"/>
+      </w:pPr>
+    </w:lvl>
+    <w:lvl w:ilvl="3" w:tplc="0416000F" w:tentative="1">
+      <w:start w:val="1"/>
+      <w:numFmt w:val="decimal"/>
+      <w:lvlText w:val="%4."/>
+      <w:lvlJc w:val="left"/>
+      <w:pPr>
+        <w:ind w:left="3228" w:hanging="360"/>
+      </w:pPr>
+    </w:lvl>
+    <w:lvl w:ilvl="4" w:tplc="04160019" w:tentative="1">
+      <w:start w:val="1"/>
+      <w:numFmt w:val="lowerLetter"/>
+      <w:lvlText w:val="%5."/>
+      <w:lvlJc w:val="left"/>
+      <w:pPr>
+        <w:ind w:left="3948" w:hanging="360"/>
+      </w:pPr>
+    </w:lvl>
+    <w:lvl w:ilvl="5" w:tplc="0416001B" w:tentative="1">
+      <w:start w:val="1"/>
+      <w:numFmt w:val="lowerRoman"/>
+      <w:lvlText w:val="%6."/>
+      <w:lvlJc w:val="right"/>
+      <w:pPr>
+        <w:ind w:left="4668" w:hanging="180"/>
+      </w:pPr>
+    </w:lvl>
+    <w:lvl w:ilvl="6" w:tplc="0416000F" w:tentative="1">
+      <w:start w:val="1"/>
+      <w:numFmt w:val="decimal"/>
+      <w:lvlText w:val="%7."/>
+      <w:lvlJc w:val="left"/>
+      <w:pPr>
+        <w:ind w:left="5388" w:hanging="360"/>
+      </w:pPr>
+    </w:lvl>
+    <w:lvl w:ilvl="7" w:tplc="04160019" w:tentative="1">
+      <w:start w:val="1"/>
+      <w:numFmt w:val="lowerLetter"/>
+      <w:lvlText w:val="%8."/>
+      <w:lvlJc w:val="left"/>
+      <w:pPr>
+        <w:ind w:left="6108" w:hanging="360"/>
+      </w:pPr>
+    </w:lvl>
+    <w:lvl w:ilvl="8" w:tplc="0416001B" w:tentative="1">
+      <w:start w:val="1"/>
+      <w:numFmt w:val="lowerRoman"/>
+      <w:lvlText w:val="%9."/>
+      <w:lvlJc w:val="right"/>
+      <w:pPr>
+        <w:ind w:left="6828" w:hanging="180"/>
+      </w:pPr>
+    </w:lvl>
+  </w:abstractNum>
+  <w:abstractNum w:abstractNumId="2" w15:restartNumberingAfterBreak="0">
     <w:nsid w:val="117748DE"/>
     <w:multiLevelType w:val="hybridMultilevel"/>
     <w:tmpl w:val="F61C3AFA"/>
@@ -2216,7 +2748,7 @@
       </w:pPr>
     </w:lvl>
   </w:abstractNum>
-  <w:abstractNum w:abstractNumId="2" w15:restartNumberingAfterBreak="0">
+  <w:abstractNum w:abstractNumId="3" w15:restartNumberingAfterBreak="0">
     <w:nsid w:val="190D498F"/>
     <w:multiLevelType w:val="hybridMultilevel"/>
     <w:tmpl w:val="253A95E2"/>
@@ -2305,7 +2837,7 @@
       </w:pPr>
     </w:lvl>
   </w:abstractNum>
-  <w:abstractNum w:abstractNumId="3" w15:restartNumberingAfterBreak="0">
+  <w:abstractNum w:abstractNumId="4" w15:restartNumberingAfterBreak="0">
     <w:nsid w:val="202D10EF"/>
     <w:multiLevelType w:val="hybridMultilevel"/>
     <w:tmpl w:val="FECA591E"/>
@@ -2394,7 +2926,96 @@
       </w:pPr>
     </w:lvl>
   </w:abstractNum>
-  <w:abstractNum w:abstractNumId="4" w15:restartNumberingAfterBreak="0">
+  <w:abstractNum w:abstractNumId="5" w15:restartNumberingAfterBreak="0">
+    <w:nsid w:val="29892F04"/>
+    <w:multiLevelType w:val="hybridMultilevel"/>
+    <w:tmpl w:val="30466B4E"/>
+    <w:lvl w:ilvl="0" w:tplc="0416000F">
+      <w:start w:val="1"/>
+      <w:numFmt w:val="decimal"/>
+      <w:lvlText w:val="%1."/>
+      <w:lvlJc w:val="left"/>
+      <w:pPr>
+        <w:ind w:left="720" w:hanging="360"/>
+      </w:pPr>
+      <w:rPr>
+        <w:rFonts w:hint="default"/>
+      </w:rPr>
+    </w:lvl>
+    <w:lvl w:ilvl="1" w:tplc="04160019" w:tentative="1">
+      <w:start w:val="1"/>
+      <w:numFmt w:val="lowerLetter"/>
+      <w:lvlText w:val="%2."/>
+      <w:lvlJc w:val="left"/>
+      <w:pPr>
+        <w:ind w:left="1440" w:hanging="360"/>
+      </w:pPr>
+    </w:lvl>
+    <w:lvl w:ilvl="2" w:tplc="0416001B" w:tentative="1">
+      <w:start w:val="1"/>
+      <w:numFmt w:val="lowerRoman"/>
+      <w:lvlText w:val="%3."/>
+      <w:lvlJc w:val="right"/>
+      <w:pPr>
+        <w:ind w:left="2160" w:hanging="180"/>
+      </w:pPr>
+    </w:lvl>
+    <w:lvl w:ilvl="3" w:tplc="0416000F" w:tentative="1">
+      <w:start w:val="1"/>
+      <w:numFmt w:val="decimal"/>
+      <w:lvlText w:val="%4."/>
+      <w:lvlJc w:val="left"/>
+      <w:pPr>
+        <w:ind w:left="2880" w:hanging="360"/>
+      </w:pPr>
+    </w:lvl>
+    <w:lvl w:ilvl="4" w:tplc="04160019" w:tentative="1">
+      <w:start w:val="1"/>
+      <w:numFmt w:val="lowerLetter"/>
+      <w:lvlText w:val="%5."/>
+      <w:lvlJc w:val="left"/>
+      <w:pPr>
+        <w:ind w:left="3600" w:hanging="360"/>
+      </w:pPr>
+    </w:lvl>
+    <w:lvl w:ilvl="5" w:tplc="0416001B" w:tentative="1">
+      <w:start w:val="1"/>
+      <w:numFmt w:val="lowerRoman"/>
+      <w:lvlText w:val="%6."/>
+      <w:lvlJc w:val="right"/>
+      <w:pPr>
+        <w:ind w:left="4320" w:hanging="180"/>
+      </w:pPr>
+    </w:lvl>
+    <w:lvl w:ilvl="6" w:tplc="0416000F" w:tentative="1">
+      <w:start w:val="1"/>
+      <w:numFmt w:val="decimal"/>
+      <w:lvlText w:val="%7."/>
+      <w:lvlJc w:val="left"/>
+      <w:pPr>
+        <w:ind w:left="5040" w:hanging="360"/>
+      </w:pPr>
+    </w:lvl>
+    <w:lvl w:ilvl="7" w:tplc="04160019" w:tentative="1">
+      <w:start w:val="1"/>
+      <w:numFmt w:val="lowerLetter"/>
+      <w:lvlText w:val="%8."/>
+      <w:lvlJc w:val="left"/>
+      <w:pPr>
+        <w:ind w:left="5760" w:hanging="360"/>
+      </w:pPr>
+    </w:lvl>
+    <w:lvl w:ilvl="8" w:tplc="0416001B" w:tentative="1">
+      <w:start w:val="1"/>
+      <w:numFmt w:val="lowerRoman"/>
+      <w:lvlText w:val="%9."/>
+      <w:lvlJc w:val="right"/>
+      <w:pPr>
+        <w:ind w:left="6480" w:hanging="180"/>
+      </w:pPr>
+    </w:lvl>
+  </w:abstractNum>
+  <w:abstractNum w:abstractNumId="6" w15:restartNumberingAfterBreak="0">
     <w:nsid w:val="2C945BF1"/>
     <w:multiLevelType w:val="hybridMultilevel"/>
     <w:tmpl w:val="4A809042"/>
@@ -2483,7 +3104,96 @@
       </w:pPr>
     </w:lvl>
   </w:abstractNum>
-  <w:abstractNum w:abstractNumId="5" w15:restartNumberingAfterBreak="0">
+  <w:abstractNum w:abstractNumId="7" w15:restartNumberingAfterBreak="0">
+    <w:nsid w:val="31362072"/>
+    <w:multiLevelType w:val="hybridMultilevel"/>
+    <w:tmpl w:val="D8CED720"/>
+    <w:lvl w:ilvl="0" w:tplc="0416000F">
+      <w:start w:val="1"/>
+      <w:numFmt w:val="decimal"/>
+      <w:lvlText w:val="%1."/>
+      <w:lvlJc w:val="left"/>
+      <w:pPr>
+        <w:ind w:left="720" w:hanging="360"/>
+      </w:pPr>
+      <w:rPr>
+        <w:rFonts w:hint="default"/>
+      </w:rPr>
+    </w:lvl>
+    <w:lvl w:ilvl="1" w:tplc="04160019" w:tentative="1">
+      <w:start w:val="1"/>
+      <w:numFmt w:val="lowerLetter"/>
+      <w:lvlText w:val="%2."/>
+      <w:lvlJc w:val="left"/>
+      <w:pPr>
+        <w:ind w:left="1440" w:hanging="360"/>
+      </w:pPr>
+    </w:lvl>
+    <w:lvl w:ilvl="2" w:tplc="0416001B" w:tentative="1">
+      <w:start w:val="1"/>
+      <w:numFmt w:val="lowerRoman"/>
+      <w:lvlText w:val="%3."/>
+      <w:lvlJc w:val="right"/>
+      <w:pPr>
+        <w:ind w:left="2160" w:hanging="180"/>
+      </w:pPr>
+    </w:lvl>
+    <w:lvl w:ilvl="3" w:tplc="0416000F" w:tentative="1">
+      <w:start w:val="1"/>
+      <w:numFmt w:val="decimal"/>
+      <w:lvlText w:val="%4."/>
+      <w:lvlJc w:val="left"/>
+      <w:pPr>
+        <w:ind w:left="2880" w:hanging="360"/>
+      </w:pPr>
+    </w:lvl>
+    <w:lvl w:ilvl="4" w:tplc="04160019" w:tentative="1">
+      <w:start w:val="1"/>
+      <w:numFmt w:val="lowerLetter"/>
+      <w:lvlText w:val="%5."/>
+      <w:lvlJc w:val="left"/>
+      <w:pPr>
+        <w:ind w:left="3600" w:hanging="360"/>
+      </w:pPr>
+    </w:lvl>
+    <w:lvl w:ilvl="5" w:tplc="0416001B" w:tentative="1">
+      <w:start w:val="1"/>
+      <w:numFmt w:val="lowerRoman"/>
+      <w:lvlText w:val="%6."/>
+      <w:lvlJc w:val="right"/>
+      <w:pPr>
+        <w:ind w:left="4320" w:hanging="180"/>
+      </w:pPr>
+    </w:lvl>
+    <w:lvl w:ilvl="6" w:tplc="0416000F" w:tentative="1">
+      <w:start w:val="1"/>
+      <w:numFmt w:val="decimal"/>
+      <w:lvlText w:val="%7."/>
+      <w:lvlJc w:val="left"/>
+      <w:pPr>
+        <w:ind w:left="5040" w:hanging="360"/>
+      </w:pPr>
+    </w:lvl>
+    <w:lvl w:ilvl="7" w:tplc="04160019" w:tentative="1">
+      <w:start w:val="1"/>
+      <w:numFmt w:val="lowerLetter"/>
+      <w:lvlText w:val="%8."/>
+      <w:lvlJc w:val="left"/>
+      <w:pPr>
+        <w:ind w:left="5760" w:hanging="360"/>
+      </w:pPr>
+    </w:lvl>
+    <w:lvl w:ilvl="8" w:tplc="0416001B" w:tentative="1">
+      <w:start w:val="1"/>
+      <w:numFmt w:val="lowerRoman"/>
+      <w:lvlText w:val="%9."/>
+      <w:lvlJc w:val="right"/>
+      <w:pPr>
+        <w:ind w:left="6480" w:hanging="180"/>
+      </w:pPr>
+    </w:lvl>
+  </w:abstractNum>
+  <w:abstractNum w:abstractNumId="8" w15:restartNumberingAfterBreak="0">
     <w:nsid w:val="318155C4"/>
     <w:multiLevelType w:val="hybridMultilevel"/>
     <w:tmpl w:val="44B0A8D2"/>
@@ -2572,7 +3282,96 @@
       </w:pPr>
     </w:lvl>
   </w:abstractNum>
-  <w:abstractNum w:abstractNumId="6" w15:restartNumberingAfterBreak="0">
+  <w:abstractNum w:abstractNumId="9" w15:restartNumberingAfterBreak="0">
+    <w:nsid w:val="365A68E3"/>
+    <w:multiLevelType w:val="hybridMultilevel"/>
+    <w:tmpl w:val="9BB29880"/>
+    <w:lvl w:ilvl="0" w:tplc="0416000F">
+      <w:start w:val="1"/>
+      <w:numFmt w:val="decimal"/>
+      <w:lvlText w:val="%1."/>
+      <w:lvlJc w:val="left"/>
+      <w:pPr>
+        <w:ind w:left="1776" w:hanging="360"/>
+      </w:pPr>
+      <w:rPr>
+        <w:rFonts w:hint="default"/>
+      </w:rPr>
+    </w:lvl>
+    <w:lvl w:ilvl="1" w:tplc="04160019" w:tentative="1">
+      <w:start w:val="1"/>
+      <w:numFmt w:val="lowerLetter"/>
+      <w:lvlText w:val="%2."/>
+      <w:lvlJc w:val="left"/>
+      <w:pPr>
+        <w:ind w:left="2496" w:hanging="360"/>
+      </w:pPr>
+    </w:lvl>
+    <w:lvl w:ilvl="2" w:tplc="0416001B" w:tentative="1">
+      <w:start w:val="1"/>
+      <w:numFmt w:val="lowerRoman"/>
+      <w:lvlText w:val="%3."/>
+      <w:lvlJc w:val="right"/>
+      <w:pPr>
+        <w:ind w:left="3216" w:hanging="180"/>
+      </w:pPr>
+    </w:lvl>
+    <w:lvl w:ilvl="3" w:tplc="0416000F" w:tentative="1">
+      <w:start w:val="1"/>
+      <w:numFmt w:val="decimal"/>
+      <w:lvlText w:val="%4."/>
+      <w:lvlJc w:val="left"/>
+      <w:pPr>
+        <w:ind w:left="3936" w:hanging="360"/>
+      </w:pPr>
+    </w:lvl>
+    <w:lvl w:ilvl="4" w:tplc="04160019" w:tentative="1">
+      <w:start w:val="1"/>
+      <w:numFmt w:val="lowerLetter"/>
+      <w:lvlText w:val="%5."/>
+      <w:lvlJc w:val="left"/>
+      <w:pPr>
+        <w:ind w:left="4656" w:hanging="360"/>
+      </w:pPr>
+    </w:lvl>
+    <w:lvl w:ilvl="5" w:tplc="0416001B" w:tentative="1">
+      <w:start w:val="1"/>
+      <w:numFmt w:val="lowerRoman"/>
+      <w:lvlText w:val="%6."/>
+      <w:lvlJc w:val="right"/>
+      <w:pPr>
+        <w:ind w:left="5376" w:hanging="180"/>
+      </w:pPr>
+    </w:lvl>
+    <w:lvl w:ilvl="6" w:tplc="0416000F" w:tentative="1">
+      <w:start w:val="1"/>
+      <w:numFmt w:val="decimal"/>
+      <w:lvlText w:val="%7."/>
+      <w:lvlJc w:val="left"/>
+      <w:pPr>
+        <w:ind w:left="6096" w:hanging="360"/>
+      </w:pPr>
+    </w:lvl>
+    <w:lvl w:ilvl="7" w:tplc="04160019" w:tentative="1">
+      <w:start w:val="1"/>
+      <w:numFmt w:val="lowerLetter"/>
+      <w:lvlText w:val="%8."/>
+      <w:lvlJc w:val="left"/>
+      <w:pPr>
+        <w:ind w:left="6816" w:hanging="360"/>
+      </w:pPr>
+    </w:lvl>
+    <w:lvl w:ilvl="8" w:tplc="0416001B" w:tentative="1">
+      <w:start w:val="1"/>
+      <w:numFmt w:val="lowerRoman"/>
+      <w:lvlText w:val="%9."/>
+      <w:lvlJc w:val="right"/>
+      <w:pPr>
+        <w:ind w:left="7536" w:hanging="180"/>
+      </w:pPr>
+    </w:lvl>
+  </w:abstractNum>
+  <w:abstractNum w:abstractNumId="10" w15:restartNumberingAfterBreak="0">
     <w:nsid w:val="39ED66E3"/>
     <w:multiLevelType w:val="hybridMultilevel"/>
     <w:tmpl w:val="67D23CB8"/>
@@ -2661,7 +3460,7 @@
       </w:pPr>
     </w:lvl>
   </w:abstractNum>
-  <w:abstractNum w:abstractNumId="7" w15:restartNumberingAfterBreak="0">
+  <w:abstractNum w:abstractNumId="11" w15:restartNumberingAfterBreak="0">
     <w:nsid w:val="41B865C8"/>
     <w:multiLevelType w:val="hybridMultilevel"/>
     <w:tmpl w:val="A7BA3676"/>
@@ -2750,7 +3549,7 @@
       </w:pPr>
     </w:lvl>
   </w:abstractNum>
-  <w:abstractNum w:abstractNumId="8" w15:restartNumberingAfterBreak="0">
+  <w:abstractNum w:abstractNumId="12" w15:restartNumberingAfterBreak="0">
     <w:nsid w:val="440A6556"/>
     <w:multiLevelType w:val="hybridMultilevel"/>
     <w:tmpl w:val="832CB2B2"/>
@@ -2839,7 +3638,96 @@
       </w:pPr>
     </w:lvl>
   </w:abstractNum>
-  <w:abstractNum w:abstractNumId="9" w15:restartNumberingAfterBreak="0">
+  <w:abstractNum w:abstractNumId="13" w15:restartNumberingAfterBreak="0">
+    <w:nsid w:val="48F779A2"/>
+    <w:multiLevelType w:val="hybridMultilevel"/>
+    <w:tmpl w:val="15A01FF6"/>
+    <w:lvl w:ilvl="0" w:tplc="0416000F">
+      <w:start w:val="1"/>
+      <w:numFmt w:val="decimal"/>
+      <w:lvlText w:val="%1."/>
+      <w:lvlJc w:val="left"/>
+      <w:pPr>
+        <w:ind w:left="720" w:hanging="360"/>
+      </w:pPr>
+      <w:rPr>
+        <w:rFonts w:hint="default"/>
+      </w:rPr>
+    </w:lvl>
+    <w:lvl w:ilvl="1" w:tplc="04160019" w:tentative="1">
+      <w:start w:val="1"/>
+      <w:numFmt w:val="lowerLetter"/>
+      <w:lvlText w:val="%2."/>
+      <w:lvlJc w:val="left"/>
+      <w:pPr>
+        <w:ind w:left="1440" w:hanging="360"/>
+      </w:pPr>
+    </w:lvl>
+    <w:lvl w:ilvl="2" w:tplc="0416001B" w:tentative="1">
+      <w:start w:val="1"/>
+      <w:numFmt w:val="lowerRoman"/>
+      <w:lvlText w:val="%3."/>
+      <w:lvlJc w:val="right"/>
+      <w:pPr>
+        <w:ind w:left="2160" w:hanging="180"/>
+      </w:pPr>
+    </w:lvl>
+    <w:lvl w:ilvl="3" w:tplc="0416000F" w:tentative="1">
+      <w:start w:val="1"/>
+      <w:numFmt w:val="decimal"/>
+      <w:lvlText w:val="%4."/>
+      <w:lvlJc w:val="left"/>
+      <w:pPr>
+        <w:ind w:left="2880" w:hanging="360"/>
+      </w:pPr>
+    </w:lvl>
+    <w:lvl w:ilvl="4" w:tplc="04160019" w:tentative="1">
+      <w:start w:val="1"/>
+      <w:numFmt w:val="lowerLetter"/>
+      <w:lvlText w:val="%5."/>
+      <w:lvlJc w:val="left"/>
+      <w:pPr>
+        <w:ind w:left="3600" w:hanging="360"/>
+      </w:pPr>
+    </w:lvl>
+    <w:lvl w:ilvl="5" w:tplc="0416001B" w:tentative="1">
+      <w:start w:val="1"/>
+      <w:numFmt w:val="lowerRoman"/>
+      <w:lvlText w:val="%6."/>
+      <w:lvlJc w:val="right"/>
+      <w:pPr>
+        <w:ind w:left="4320" w:hanging="180"/>
+      </w:pPr>
+    </w:lvl>
+    <w:lvl w:ilvl="6" w:tplc="0416000F" w:tentative="1">
+      <w:start w:val="1"/>
+      <w:numFmt w:val="decimal"/>
+      <w:lvlText w:val="%7."/>
+      <w:lvlJc w:val="left"/>
+      <w:pPr>
+        <w:ind w:left="5040" w:hanging="360"/>
+      </w:pPr>
+    </w:lvl>
+    <w:lvl w:ilvl="7" w:tplc="04160019" w:tentative="1">
+      <w:start w:val="1"/>
+      <w:numFmt w:val="lowerLetter"/>
+      <w:lvlText w:val="%8."/>
+      <w:lvlJc w:val="left"/>
+      <w:pPr>
+        <w:ind w:left="5760" w:hanging="360"/>
+      </w:pPr>
+    </w:lvl>
+    <w:lvl w:ilvl="8" w:tplc="0416001B" w:tentative="1">
+      <w:start w:val="1"/>
+      <w:numFmt w:val="lowerRoman"/>
+      <w:lvlText w:val="%9."/>
+      <w:lvlJc w:val="right"/>
+      <w:pPr>
+        <w:ind w:left="6480" w:hanging="180"/>
+      </w:pPr>
+    </w:lvl>
+  </w:abstractNum>
+  <w:abstractNum w:abstractNumId="14" w15:restartNumberingAfterBreak="0">
     <w:nsid w:val="56A42A95"/>
     <w:multiLevelType w:val="hybridMultilevel"/>
     <w:tmpl w:val="59D6DA76"/>
@@ -2928,7 +3816,96 @@
       </w:pPr>
     </w:lvl>
   </w:abstractNum>
-  <w:abstractNum w:abstractNumId="10" w15:restartNumberingAfterBreak="0">
+  <w:abstractNum w:abstractNumId="15" w15:restartNumberingAfterBreak="0">
+    <w:nsid w:val="5E1A5BFD"/>
+    <w:multiLevelType w:val="hybridMultilevel"/>
+    <w:tmpl w:val="BC8831B8"/>
+    <w:lvl w:ilvl="0" w:tplc="0416000F">
+      <w:start w:val="1"/>
+      <w:numFmt w:val="decimal"/>
+      <w:lvlText w:val="%1."/>
+      <w:lvlJc w:val="left"/>
+      <w:pPr>
+        <w:ind w:left="720" w:hanging="360"/>
+      </w:pPr>
+      <w:rPr>
+        <w:rFonts w:hint="default"/>
+      </w:rPr>
+    </w:lvl>
+    <w:lvl w:ilvl="1" w:tplc="04160019" w:tentative="1">
+      <w:start w:val="1"/>
+      <w:numFmt w:val="lowerLetter"/>
+      <w:lvlText w:val="%2."/>
+      <w:lvlJc w:val="left"/>
+      <w:pPr>
+        <w:ind w:left="1440" w:hanging="360"/>
+      </w:pPr>
+    </w:lvl>
+    <w:lvl w:ilvl="2" w:tplc="0416001B" w:tentative="1">
+      <w:start w:val="1"/>
+      <w:numFmt w:val="lowerRoman"/>
+      <w:lvlText w:val="%3."/>
+      <w:lvlJc w:val="right"/>
+      <w:pPr>
+        <w:ind w:left="2160" w:hanging="180"/>
+      </w:pPr>
+    </w:lvl>
+    <w:lvl w:ilvl="3" w:tplc="0416000F" w:tentative="1">
+      <w:start w:val="1"/>
+      <w:numFmt w:val="decimal"/>
+      <w:lvlText w:val="%4."/>
+      <w:lvlJc w:val="left"/>
+      <w:pPr>
+        <w:ind w:left="2880" w:hanging="360"/>
+      </w:pPr>
+    </w:lvl>
+    <w:lvl w:ilvl="4" w:tplc="04160019" w:tentative="1">
+      <w:start w:val="1"/>
+      <w:numFmt w:val="lowerLetter"/>
+      <w:lvlText w:val="%5."/>
+      <w:lvlJc w:val="left"/>
+      <w:pPr>
+        <w:ind w:left="3600" w:hanging="360"/>
+      </w:pPr>
+    </w:lvl>
+    <w:lvl w:ilvl="5" w:tplc="0416001B" w:tentative="1">
+      <w:start w:val="1"/>
+      <w:numFmt w:val="lowerRoman"/>
+      <w:lvlText w:val="%6."/>
+      <w:lvlJc w:val="right"/>
+      <w:pPr>
+        <w:ind w:left="4320" w:hanging="180"/>
+      </w:pPr>
+    </w:lvl>
+    <w:lvl w:ilvl="6" w:tplc="0416000F" w:tentative="1">
+      <w:start w:val="1"/>
+      <w:numFmt w:val="decimal"/>
+      <w:lvlText w:val="%7."/>
+      <w:lvlJc w:val="left"/>
+      <w:pPr>
+        <w:ind w:left="5040" w:hanging="360"/>
+      </w:pPr>
+    </w:lvl>
+    <w:lvl w:ilvl="7" w:tplc="04160019" w:tentative="1">
+      <w:start w:val="1"/>
+      <w:numFmt w:val="lowerLetter"/>
+      <w:lvlText w:val="%8."/>
+      <w:lvlJc w:val="left"/>
+      <w:pPr>
+        <w:ind w:left="5760" w:hanging="360"/>
+      </w:pPr>
+    </w:lvl>
+    <w:lvl w:ilvl="8" w:tplc="0416001B" w:tentative="1">
+      <w:start w:val="1"/>
+      <w:numFmt w:val="lowerRoman"/>
+      <w:lvlText w:val="%9."/>
+      <w:lvlJc w:val="right"/>
+      <w:pPr>
+        <w:ind w:left="6480" w:hanging="180"/>
+      </w:pPr>
+    </w:lvl>
+  </w:abstractNum>
+  <w:abstractNum w:abstractNumId="16" w15:restartNumberingAfterBreak="0">
     <w:nsid w:val="61152A52"/>
     <w:multiLevelType w:val="hybridMultilevel"/>
     <w:tmpl w:val="22F6B6D6"/>
@@ -3017,7 +3994,7 @@
       </w:pPr>
     </w:lvl>
   </w:abstractNum>
-  <w:abstractNum w:abstractNumId="11" w15:restartNumberingAfterBreak="0">
+  <w:abstractNum w:abstractNumId="17" w15:restartNumberingAfterBreak="0">
     <w:nsid w:val="6794605C"/>
     <w:multiLevelType w:val="hybridMultilevel"/>
     <w:tmpl w:val="415CF6F0"/>
@@ -3106,7 +4083,97 @@
       </w:pPr>
     </w:lvl>
   </w:abstractNum>
-  <w:abstractNum w:abstractNumId="12" w15:restartNumberingAfterBreak="0">
+  <w:abstractNum w:abstractNumId="18" w15:restartNumberingAfterBreak="0">
+    <w:nsid w:val="6D11684C"/>
+    <w:multiLevelType w:val="hybridMultilevel"/>
+    <w:tmpl w:val="32D8F6A4"/>
+    <w:lvl w:ilvl="0" w:tplc="F1F01D9C">
+      <w:start w:val="1"/>
+      <w:numFmt w:val="decimal"/>
+      <w:lvlText w:val="%1."/>
+      <w:lvlJc w:val="left"/>
+      <w:pPr>
+        <w:ind w:left="405" w:hanging="360"/>
+      </w:pPr>
+      <w:rPr>
+        <w:rFonts w:hint="default"/>
+        <w:b w:val="0"/>
+      </w:rPr>
+    </w:lvl>
+    <w:lvl w:ilvl="1" w:tplc="04160019" w:tentative="1">
+      <w:start w:val="1"/>
+      <w:numFmt w:val="lowerLetter"/>
+      <w:lvlText w:val="%2."/>
+      <w:lvlJc w:val="left"/>
+      <w:pPr>
+        <w:ind w:left="1125" w:hanging="360"/>
+      </w:pPr>
+    </w:lvl>
+    <w:lvl w:ilvl="2" w:tplc="0416001B" w:tentative="1">
+      <w:start w:val="1"/>
+      <w:numFmt w:val="lowerRoman"/>
+      <w:lvlText w:val="%3."/>
+      <w:lvlJc w:val="right"/>
+      <w:pPr>
+        <w:ind w:left="1845" w:hanging="180"/>
+      </w:pPr>
+    </w:lvl>
+    <w:lvl w:ilvl="3" w:tplc="0416000F" w:tentative="1">
+      <w:start w:val="1"/>
+      <w:numFmt w:val="decimal"/>
+      <w:lvlText w:val="%4."/>
+      <w:lvlJc w:val="left"/>
+      <w:pPr>
+        <w:ind w:left="2565" w:hanging="360"/>
+      </w:pPr>
+    </w:lvl>
+    <w:lvl w:ilvl="4" w:tplc="04160019" w:tentative="1">
+      <w:start w:val="1"/>
+      <w:numFmt w:val="lowerLetter"/>
+      <w:lvlText w:val="%5."/>
+      <w:lvlJc w:val="left"/>
+      <w:pPr>
+        <w:ind w:left="3285" w:hanging="360"/>
+      </w:pPr>
+    </w:lvl>
+    <w:lvl w:ilvl="5" w:tplc="0416001B" w:tentative="1">
+      <w:start w:val="1"/>
+      <w:numFmt w:val="lowerRoman"/>
+      <w:lvlText w:val="%6."/>
+      <w:lvlJc w:val="right"/>
+      <w:pPr>
+        <w:ind w:left="4005" w:hanging="180"/>
+      </w:pPr>
+    </w:lvl>
+    <w:lvl w:ilvl="6" w:tplc="0416000F" w:tentative="1">
+      <w:start w:val="1"/>
+      <w:numFmt w:val="decimal"/>
+      <w:lvlText w:val="%7."/>
+      <w:lvlJc w:val="left"/>
+      <w:pPr>
+        <w:ind w:left="4725" w:hanging="360"/>
+      </w:pPr>
+    </w:lvl>
+    <w:lvl w:ilvl="7" w:tplc="04160019" w:tentative="1">
+      <w:start w:val="1"/>
+      <w:numFmt w:val="lowerLetter"/>
+      <w:lvlText w:val="%8."/>
+      <w:lvlJc w:val="left"/>
+      <w:pPr>
+        <w:ind w:left="5445" w:hanging="360"/>
+      </w:pPr>
+    </w:lvl>
+    <w:lvl w:ilvl="8" w:tplc="0416001B" w:tentative="1">
+      <w:start w:val="1"/>
+      <w:numFmt w:val="lowerRoman"/>
+      <w:lvlText w:val="%9."/>
+      <w:lvlJc w:val="right"/>
+      <w:pPr>
+        <w:ind w:left="6165" w:hanging="180"/>
+      </w:pPr>
+    </w:lvl>
+  </w:abstractNum>
+  <w:abstractNum w:abstractNumId="19" w15:restartNumberingAfterBreak="0">
     <w:nsid w:val="7E9E5878"/>
     <w:multiLevelType w:val="hybridMultilevel"/>
     <w:tmpl w:val="F76A43E0"/>
@@ -3196,43 +4263,64 @@
     </w:lvl>
   </w:abstractNum>
   <w:num w:numId="1">
-    <w:abstractNumId w:val="9"/>
+    <w:abstractNumId w:val="14"/>
   </w:num>
   <w:num w:numId="2">
+    <w:abstractNumId w:val="19"/>
+  </w:num>
+  <w:num w:numId="3">
     <w:abstractNumId w:val="12"/>
   </w:num>
-  <w:num w:numId="3">
-    <w:abstractNumId w:val="8"/>
-  </w:num>
   <w:num w:numId="4">
-    <w:abstractNumId w:val="6"/>
+    <w:abstractNumId w:val="10"/>
   </w:num>
   <w:num w:numId="5">
-    <w:abstractNumId w:val="1"/>
+    <w:abstractNumId w:val="2"/>
   </w:num>
   <w:num w:numId="6">
-    <w:abstractNumId w:val="11"/>
+    <w:abstractNumId w:val="17"/>
   </w:num>
   <w:num w:numId="7">
-    <w:abstractNumId w:val="10"/>
+    <w:abstractNumId w:val="16"/>
   </w:num>
   <w:num w:numId="8">
-    <w:abstractNumId w:val="3"/>
+    <w:abstractNumId w:val="4"/>
   </w:num>
   <w:num w:numId="9">
     <w:abstractNumId w:val="0"/>
   </w:num>
   <w:num w:numId="10">
-    <w:abstractNumId w:val="7"/>
+    <w:abstractNumId w:val="11"/>
   </w:num>
   <w:num w:numId="11">
-    <w:abstractNumId w:val="4"/>
+    <w:abstractNumId w:val="6"/>
   </w:num>
   <w:num w:numId="12">
+    <w:abstractNumId w:val="8"/>
+  </w:num>
+  <w:num w:numId="13">
+    <w:abstractNumId w:val="3"/>
+  </w:num>
+  <w:num w:numId="14">
+    <w:abstractNumId w:val="18"/>
+  </w:num>
+  <w:num w:numId="15">
+    <w:abstractNumId w:val="15"/>
+  </w:num>
+  <w:num w:numId="16">
     <w:abstractNumId w:val="5"/>
   </w:num>
-  <w:num w:numId="13">
-    <w:abstractNumId w:val="2"/>
+  <w:num w:numId="17">
+    <w:abstractNumId w:val="13"/>
+  </w:num>
+  <w:num w:numId="18">
+    <w:abstractNumId w:val="1"/>
+  </w:num>
+  <w:num w:numId="19">
+    <w:abstractNumId w:val="9"/>
+  </w:num>
+  <w:num w:numId="20">
+    <w:abstractNumId w:val="7"/>
   </w:num>
 </w:numbering>
 </file>
@@ -3636,7 +4724,6 @@
   <w:style w:type="character" w:default="1" w:styleId="Fontepargpadro">
     <w:name w:val="Default Paragraph Font"/>
     <w:uiPriority w:val="1"/>
-    <w:semiHidden/>
     <w:unhideWhenUsed/>
   </w:style>
   <w:style w:type="table" w:default="1" w:styleId="Tabelanormal">

</xml_diff>

<commit_message>
Caso de uso versão final #5
</commit_message>
<xml_diff>
--- a/Documentos/CasosDeUsoCompletos.docx
+++ b/Documentos/CasosDeUsoCompletos.docx
@@ -1618,8 +1618,6 @@
             <w:r>
               <w:t>Relativamente alta</w:t>
             </w:r>
-            <w:bookmarkStart w:id="0" w:name="_GoBack"/>
-            <w:bookmarkEnd w:id="0"/>
           </w:p>
         </w:tc>
       </w:tr>
@@ -2005,6 +2003,9 @@
             <w:r>
               <w:t>Assim que a nova informação for inserida, continua o processo</w:t>
             </w:r>
+            <w:r>
+              <w:t>.</w:t>
+            </w:r>
           </w:p>
           <w:p>
             <w:pPr>
@@ -2164,7 +2165,28 @@
                 <w:b/>
                 <w:bCs/>
               </w:rPr>
-              <w:t xml:space="preserve"> 4: Adicionar psicólogos </w:t>
+              <w:t xml:space="preserve"> </w:t>
+            </w:r>
+            <w:r>
+              <w:rPr>
+                <w:b/>
+                <w:bCs/>
+              </w:rPr>
+              <w:t>9</w:t>
+            </w:r>
+            <w:r>
+              <w:rPr>
+                <w:b/>
+                <w:bCs/>
+              </w:rPr>
+              <w:t xml:space="preserve">: </w:t>
+            </w:r>
+            <w:r>
+              <w:rPr>
+                <w:b/>
+                <w:bCs/>
+              </w:rPr>
+              <w:t>Alterar data do atendimento</w:t>
             </w:r>
           </w:p>
         </w:tc>
@@ -2189,6 +2211,9 @@
               </w:rPr>
               <w:t xml:space="preserve">: </w:t>
             </w:r>
+            <w:r>
+              <w:t>Agendamento de consulta</w:t>
+            </w:r>
           </w:p>
         </w:tc>
       </w:tr>
@@ -2238,6 +2263,9 @@
               </w:rPr>
               <w:t xml:space="preserve"> </w:t>
             </w:r>
+            <w:r>
+              <w:t>Atendente</w:t>
+            </w:r>
           </w:p>
         </w:tc>
       </w:tr>
@@ -2261,6 +2289,188 @@
               <w:t>Interessados e interesses:</w:t>
             </w:r>
           </w:p>
+          <w:p>
+            <w:r>
+              <w:t>Atendente: Sistema funcionando corretamente para que possa fazer as alterações necessárias sem dificuldades.</w:t>
+            </w:r>
+          </w:p>
+          <w:p>
+            <w:r>
+              <w:t>Paciente: Sistema funcionando corretamente para que possa solicitar a alteração da data de consulta.</w:t>
+            </w:r>
+          </w:p>
+        </w:tc>
+      </w:tr>
+      <w:tr>
+        <w:tc>
+          <w:tcPr>
+            <w:tcW w:w="8494" w:type="dxa"/>
+          </w:tcPr>
+          <w:p>
+            <w:r>
+              <w:rPr>
+                <w:b/>
+                <w:bCs/>
+              </w:rPr>
+              <w:t>Pré</w:t>
+            </w:r>
+            <w:r>
+              <w:rPr>
+                <w:b/>
+                <w:bCs/>
+              </w:rPr>
+              <w:t>-</w:t>
+            </w:r>
+            <w:r>
+              <w:rPr>
+                <w:b/>
+                <w:bCs/>
+              </w:rPr>
+              <w:t>Condição:</w:t>
+            </w:r>
+            <w:r>
+              <w:rPr>
+                <w:b/>
+                <w:bCs/>
+              </w:rPr>
+              <w:t xml:space="preserve"> </w:t>
+            </w:r>
+            <w:r>
+              <w:t xml:space="preserve"> Atendente deve estar logado e autenticado no sistema.</w:t>
+            </w:r>
+          </w:p>
+        </w:tc>
+      </w:tr>
+      <w:tr>
+        <w:tc>
+          <w:tcPr>
+            <w:tcW w:w="8494" w:type="dxa"/>
+          </w:tcPr>
+          <w:p>
+            <w:r>
+              <w:rPr>
+                <w:b/>
+                <w:bCs/>
+              </w:rPr>
+              <w:t>Garantia de Sucesso:</w:t>
+            </w:r>
+            <w:r>
+              <w:rPr>
+                <w:b/>
+                <w:bCs/>
+              </w:rPr>
+              <w:t xml:space="preserve"> </w:t>
+            </w:r>
+            <w:r>
+              <w:t>O horário antigo aparecer livre e o novo marcado com as informações do paciente</w:t>
+            </w:r>
+          </w:p>
+        </w:tc>
+      </w:tr>
+      <w:tr>
+        <w:tc>
+          <w:tcPr>
+            <w:tcW w:w="8494" w:type="dxa"/>
+          </w:tcPr>
+          <w:p>
+            <w:pPr>
+              <w:rPr>
+                <w:b/>
+                <w:bCs/>
+              </w:rPr>
+            </w:pPr>
+            <w:r>
+              <w:rPr>
+                <w:b/>
+                <w:bCs/>
+              </w:rPr>
+              <w:t>Cenário de sucesso:</w:t>
+            </w:r>
+          </w:p>
+          <w:p>
+            <w:pPr>
+              <w:pStyle w:val="PargrafodaLista"/>
+              <w:numPr>
+                <w:ilvl w:val="0"/>
+                <w:numId w:val="22"/>
+              </w:numPr>
+            </w:pPr>
+            <w:r>
+              <w:t>O paciente informa ao atendente que deseja alterar a data da consulta.</w:t>
+            </w:r>
+          </w:p>
+          <w:p>
+            <w:pPr>
+              <w:pStyle w:val="PargrafodaLista"/>
+              <w:numPr>
+                <w:ilvl w:val="0"/>
+                <w:numId w:val="22"/>
+              </w:numPr>
+            </w:pPr>
+            <w:r>
+              <w:t>Atendente acessa o sistema.</w:t>
+            </w:r>
+          </w:p>
+          <w:p>
+            <w:pPr>
+              <w:pStyle w:val="PargrafodaLista"/>
+              <w:numPr>
+                <w:ilvl w:val="0"/>
+                <w:numId w:val="22"/>
+              </w:numPr>
+            </w:pPr>
+            <w:r>
+              <w:t>Atendente cancela o horário antigo.</w:t>
+            </w:r>
+          </w:p>
+          <w:p>
+            <w:pPr>
+              <w:pStyle w:val="PargrafodaLista"/>
+              <w:numPr>
+                <w:ilvl w:val="0"/>
+                <w:numId w:val="22"/>
+              </w:numPr>
+            </w:pPr>
+            <w:r>
+              <w:t>Atendente informa os horários disponíveis.</w:t>
+            </w:r>
+          </w:p>
+          <w:p>
+            <w:pPr>
+              <w:pStyle w:val="PargrafodaLista"/>
+              <w:numPr>
+                <w:ilvl w:val="0"/>
+                <w:numId w:val="22"/>
+              </w:numPr>
+            </w:pPr>
+            <w:r>
+              <w:t>Paciente escolhe um novo horário</w:t>
+            </w:r>
+          </w:p>
+          <w:p>
+            <w:pPr>
+              <w:pStyle w:val="PargrafodaLista"/>
+              <w:numPr>
+                <w:ilvl w:val="0"/>
+                <w:numId w:val="22"/>
+              </w:numPr>
+            </w:pPr>
+            <w:r>
+              <w:t>Atendente marca o novo atendimento para o horário escolhido</w:t>
+            </w:r>
+          </w:p>
+          <w:p>
+            <w:pPr>
+              <w:pStyle w:val="PargrafodaLista"/>
+              <w:numPr>
+                <w:ilvl w:val="0"/>
+                <w:numId w:val="22"/>
+              </w:numPr>
+            </w:pPr>
+            <w:r>
+              <w:t>Paciente recebe notificação de mudança de horário.</w:t>
+            </w:r>
+          </w:p>
           <w:p/>
         </w:tc>
       </w:tr>
@@ -2270,26 +2480,138 @@
             <w:tcW w:w="8494" w:type="dxa"/>
           </w:tcPr>
           <w:p>
-            <w:r>
-              <w:rPr>
-                <w:b/>
-                <w:bCs/>
-              </w:rPr>
-              <w:t>Pré</w:t>
-            </w:r>
-            <w:r>
-              <w:rPr>
-                <w:b/>
-                <w:bCs/>
-              </w:rPr>
-              <w:t>-</w:t>
-            </w:r>
-            <w:r>
-              <w:rPr>
-                <w:b/>
-                <w:bCs/>
-              </w:rPr>
-              <w:t>Condição:</w:t>
+            <w:pPr>
+              <w:rPr>
+                <w:b/>
+                <w:bCs/>
+              </w:rPr>
+            </w:pPr>
+            <w:r>
+              <w:rPr>
+                <w:b/>
+                <w:bCs/>
+              </w:rPr>
+              <w:t>Extensões</w:t>
+            </w:r>
+            <w:r>
+              <w:rPr>
+                <w:b/>
+                <w:bCs/>
+              </w:rPr>
+              <w:t>:</w:t>
+            </w:r>
+          </w:p>
+          <w:p>
+            <w:pPr>
+              <w:ind w:left="708"/>
+            </w:pPr>
+            <w:r>
+              <w:t>3a. O sistema apresenta falha para cancelar o atendimento.</w:t>
+            </w:r>
+          </w:p>
+          <w:p>
+            <w:pPr>
+              <w:pStyle w:val="PargrafodaLista"/>
+              <w:numPr>
+                <w:ilvl w:val="0"/>
+                <w:numId w:val="23"/>
+              </w:numPr>
+            </w:pPr>
+            <w:r>
+              <w:t>O sistema pede para que o atendente repita o processo</w:t>
+            </w:r>
+          </w:p>
+          <w:p>
+            <w:pPr>
+              <w:pStyle w:val="PargrafodaLista"/>
+              <w:numPr>
+                <w:ilvl w:val="0"/>
+                <w:numId w:val="23"/>
+              </w:numPr>
+            </w:pPr>
+            <w:r>
+              <w:t>Se persistir, contatar o administrador.</w:t>
+            </w:r>
+          </w:p>
+          <w:p/>
+          <w:p>
+            <w:pPr>
+              <w:ind w:left="708"/>
+            </w:pPr>
+            <w:r>
+              <w:t>6</w:t>
+            </w:r>
+            <w:r>
+              <w:t>a. Concorrência de horário, dois atendentes marcam consulta no mesmo horário ao mesmo tempo.</w:t>
+            </w:r>
+          </w:p>
+          <w:p>
+            <w:pPr>
+              <w:pStyle w:val="PargrafodaLista"/>
+              <w:numPr>
+                <w:ilvl w:val="0"/>
+                <w:numId w:val="24"/>
+              </w:numPr>
+              <w:spacing w:after="160" w:line="259" w:lineRule="auto"/>
+            </w:pPr>
+            <w:r>
+              <w:t>Sistema escolhe o atendimento que foi marcado primeiro e informa ao segundo que aconteceu uma falha e pede para selecionar outro horário.</w:t>
+            </w:r>
+          </w:p>
+          <w:p>
+            <w:pPr>
+              <w:rPr>
+                <w:b/>
+                <w:bCs/>
+              </w:rPr>
+            </w:pPr>
+          </w:p>
+        </w:tc>
+      </w:tr>
+      <w:tr>
+        <w:tc>
+          <w:tcPr>
+            <w:tcW w:w="8494" w:type="dxa"/>
+          </w:tcPr>
+          <w:p>
+            <w:r>
+              <w:rPr>
+                <w:b/>
+                <w:bCs/>
+              </w:rPr>
+              <w:t>Requisito Especial</w:t>
+            </w:r>
+            <w:r>
+              <w:rPr>
+                <w:b/>
+                <w:bCs/>
+              </w:rPr>
+              <w:t xml:space="preserve">: </w:t>
+            </w:r>
+            <w:r>
+              <w:t>Nenhum</w:t>
+            </w:r>
+          </w:p>
+        </w:tc>
+      </w:tr>
+      <w:tr>
+        <w:tc>
+          <w:tcPr>
+            <w:tcW w:w="8494" w:type="dxa"/>
+          </w:tcPr>
+          <w:p>
+            <w:pPr>
+              <w:rPr>
+                <w:b/>
+                <w:bCs/>
+              </w:rPr>
+            </w:pPr>
+            <w:r>
+              <w:rPr>
+                <w:b/>
+                <w:bCs/>
+              </w:rPr>
+              <w:t>Lista de variantes tecnológicas e de dados:</w:t>
             </w:r>
             <w:r>
               <w:rPr>
@@ -2298,136 +2620,10 @@
               </w:rPr>
               <w:t xml:space="preserve"> </w:t>
             </w:r>
-          </w:p>
-        </w:tc>
-      </w:tr>
-      <w:tr>
-        <w:tc>
-          <w:tcPr>
-            <w:tcW w:w="8494" w:type="dxa"/>
-          </w:tcPr>
-          <w:p>
-            <w:r>
-              <w:rPr>
-                <w:b/>
-                <w:bCs/>
-              </w:rPr>
-              <w:t>Garantia de Sucesso:</w:t>
-            </w:r>
-            <w:r>
-              <w:rPr>
-                <w:b/>
-                <w:bCs/>
-              </w:rPr>
-              <w:t xml:space="preserve"> </w:t>
-            </w:r>
-          </w:p>
-        </w:tc>
-      </w:tr>
-      <w:tr>
-        <w:tc>
-          <w:tcPr>
-            <w:tcW w:w="8494" w:type="dxa"/>
-          </w:tcPr>
-          <w:p>
-            <w:pPr>
-              <w:rPr>
-                <w:b/>
-                <w:bCs/>
-              </w:rPr>
-            </w:pPr>
-            <w:r>
-              <w:rPr>
-                <w:b/>
-                <w:bCs/>
-              </w:rPr>
-              <w:t>Cenário de sucesso:</w:t>
-            </w:r>
-          </w:p>
-          <w:p/>
-        </w:tc>
-      </w:tr>
-      <w:tr>
-        <w:tc>
-          <w:tcPr>
-            <w:tcW w:w="8494" w:type="dxa"/>
-          </w:tcPr>
-          <w:p>
-            <w:pPr>
-              <w:rPr>
-                <w:b/>
-                <w:bCs/>
-              </w:rPr>
-            </w:pPr>
-            <w:r>
-              <w:rPr>
-                <w:b/>
-                <w:bCs/>
-              </w:rPr>
-              <w:t>Extensões</w:t>
-            </w:r>
-            <w:r>
-              <w:rPr>
-                <w:b/>
-                <w:bCs/>
-              </w:rPr>
-              <w:t>:</w:t>
-            </w:r>
-          </w:p>
-          <w:p>
-            <w:pPr>
-              <w:rPr>
-                <w:b/>
-                <w:bCs/>
-              </w:rPr>
-            </w:pPr>
-          </w:p>
-        </w:tc>
-      </w:tr>
-      <w:tr>
-        <w:tc>
-          <w:tcPr>
-            <w:tcW w:w="8494" w:type="dxa"/>
-          </w:tcPr>
-          <w:p>
-            <w:r>
-              <w:rPr>
-                <w:b/>
-                <w:bCs/>
-              </w:rPr>
-              <w:t>Requisito Especial</w:t>
-            </w:r>
-            <w:r>
-              <w:rPr>
-                <w:b/>
-                <w:bCs/>
-              </w:rPr>
-              <w:t xml:space="preserve">: </w:t>
-            </w:r>
+            <w:bookmarkStart w:id="0" w:name="_GoBack"/>
+            <w:bookmarkEnd w:id="0"/>
             <w:r>
               <w:t>Nenhum</w:t>
-            </w:r>
-          </w:p>
-        </w:tc>
-      </w:tr>
-      <w:tr>
-        <w:tc>
-          <w:tcPr>
-            <w:tcW w:w="8494" w:type="dxa"/>
-          </w:tcPr>
-          <w:p>
-            <w:pPr>
-              <w:rPr>
-                <w:b/>
-                <w:bCs/>
-              </w:rPr>
-            </w:pPr>
-            <w:r>
-              <w:rPr>
-                <w:b/>
-                <w:bCs/>
-              </w:rPr>
-              <w:t>Lista de variantes tecnológicas e de dados:</w:t>
             </w:r>
           </w:p>
         </w:tc>
@@ -2482,6 +2678,184 @@
 <file path=word/numbering.xml><?xml version="1.0" encoding="utf-8"?>
 <w:numbering xmlns:wpc="http://schemas.microsoft.com/office/word/2010/wordprocessingCanvas" xmlns:cx="http://schemas.microsoft.com/office/drawing/2014/chartex" xmlns:cx1="http://schemas.microsoft.com/office/drawing/2015/9/8/chartex" xmlns:cx2="http://schemas.microsoft.com/office/drawing/2015/10/21/chartex" xmlns:cx3="http://schemas.microsoft.com/office/drawing/2016/5/9/chartex" xmlns:cx4="http://schemas.microsoft.com/office/drawing/2016/5/10/chartex" xmlns:cx5="http://schemas.microsoft.com/office/drawing/2016/5/11/chartex" xmlns:cx6="http://schemas.microsoft.com/office/drawing/2016/5/12/chartex" xmlns:cx7="http://schemas.microsoft.com/office/drawing/2016/5/13/chartex" xmlns:cx8="http://schemas.microsoft.com/office/drawing/2016/5/14/chartex" xmlns:mc="http://schemas.openxmlformats.org/markup-compatibility/2006" xmlns:aink="http://schemas.microsoft.com/office/drawing/2016/ink" xmlns:am3d="http://schemas.microsoft.com/office/drawing/2017/model3d" xmlns:o="urn:schemas-microsoft-com:office:office" xmlns:r="http://schemas.openxmlformats.org/officeDocument/2006/relationships" xmlns:m="http://schemas.openxmlformats.org/officeDocument/2006/math" xmlns:v="urn:schemas-microsoft-com:vml" xmlns:wp14="http://schemas.microsoft.com/office/word/2010/wordprocessingDrawing" xmlns:wp="http://schemas.openxmlformats.org/drawingml/2006/wordprocessingDrawing" xmlns:w10="urn:schemas-microsoft-com:office:word" xmlns:w="http://schemas.openxmlformats.org/wordprocessingml/2006/main" xmlns:w14="http://schemas.microsoft.com/office/word/2010/wordml" xmlns:w15="http://schemas.microsoft.com/office/word/2012/wordml" xmlns:w16cid="http://schemas.microsoft.com/office/word/2016/wordml/cid" xmlns:w16se="http://schemas.microsoft.com/office/word/2015/wordml/symex" xmlns:wpg="http://schemas.microsoft.com/office/word/2010/wordprocessingGroup" xmlns:wpi="http://schemas.microsoft.com/office/word/2010/wordprocessingInk" xmlns:wne="http://schemas.microsoft.com/office/word/2006/wordml" xmlns:wps="http://schemas.microsoft.com/office/word/2010/wordprocessingShape" mc:Ignorable="w14 w15 w16se w16cid wp14">
   <w:abstractNum w:abstractNumId="0" w15:restartNumberingAfterBreak="0">
+    <w:nsid w:val="036C07F2"/>
+    <w:multiLevelType w:val="hybridMultilevel"/>
+    <w:tmpl w:val="52ECA182"/>
+    <w:lvl w:ilvl="0" w:tplc="903847D0">
+      <w:start w:val="1"/>
+      <w:numFmt w:val="decimal"/>
+      <w:lvlText w:val="%1."/>
+      <w:lvlJc w:val="left"/>
+      <w:pPr>
+        <w:ind w:left="1080" w:hanging="360"/>
+      </w:pPr>
+      <w:rPr>
+        <w:rFonts w:hint="default"/>
+      </w:rPr>
+    </w:lvl>
+    <w:lvl w:ilvl="1" w:tplc="04160019" w:tentative="1">
+      <w:start w:val="1"/>
+      <w:numFmt w:val="lowerLetter"/>
+      <w:lvlText w:val="%2."/>
+      <w:lvlJc w:val="left"/>
+      <w:pPr>
+        <w:ind w:left="1800" w:hanging="360"/>
+      </w:pPr>
+    </w:lvl>
+    <w:lvl w:ilvl="2" w:tplc="0416001B" w:tentative="1">
+      <w:start w:val="1"/>
+      <w:numFmt w:val="lowerRoman"/>
+      <w:lvlText w:val="%3."/>
+      <w:lvlJc w:val="right"/>
+      <w:pPr>
+        <w:ind w:left="2520" w:hanging="180"/>
+      </w:pPr>
+    </w:lvl>
+    <w:lvl w:ilvl="3" w:tplc="0416000F" w:tentative="1">
+      <w:start w:val="1"/>
+      <w:numFmt w:val="decimal"/>
+      <w:lvlText w:val="%4."/>
+      <w:lvlJc w:val="left"/>
+      <w:pPr>
+        <w:ind w:left="3240" w:hanging="360"/>
+      </w:pPr>
+    </w:lvl>
+    <w:lvl w:ilvl="4" w:tplc="04160019" w:tentative="1">
+      <w:start w:val="1"/>
+      <w:numFmt w:val="lowerLetter"/>
+      <w:lvlText w:val="%5."/>
+      <w:lvlJc w:val="left"/>
+      <w:pPr>
+        <w:ind w:left="3960" w:hanging="360"/>
+      </w:pPr>
+    </w:lvl>
+    <w:lvl w:ilvl="5" w:tplc="0416001B" w:tentative="1">
+      <w:start w:val="1"/>
+      <w:numFmt w:val="lowerRoman"/>
+      <w:lvlText w:val="%6."/>
+      <w:lvlJc w:val="right"/>
+      <w:pPr>
+        <w:ind w:left="4680" w:hanging="180"/>
+      </w:pPr>
+    </w:lvl>
+    <w:lvl w:ilvl="6" w:tplc="0416000F" w:tentative="1">
+      <w:start w:val="1"/>
+      <w:numFmt w:val="decimal"/>
+      <w:lvlText w:val="%7."/>
+      <w:lvlJc w:val="left"/>
+      <w:pPr>
+        <w:ind w:left="5400" w:hanging="360"/>
+      </w:pPr>
+    </w:lvl>
+    <w:lvl w:ilvl="7" w:tplc="04160019" w:tentative="1">
+      <w:start w:val="1"/>
+      <w:numFmt w:val="lowerLetter"/>
+      <w:lvlText w:val="%8."/>
+      <w:lvlJc w:val="left"/>
+      <w:pPr>
+        <w:ind w:left="6120" w:hanging="360"/>
+      </w:pPr>
+    </w:lvl>
+    <w:lvl w:ilvl="8" w:tplc="0416001B" w:tentative="1">
+      <w:start w:val="1"/>
+      <w:numFmt w:val="lowerRoman"/>
+      <w:lvlText w:val="%9."/>
+      <w:lvlJc w:val="right"/>
+      <w:pPr>
+        <w:ind w:left="6840" w:hanging="180"/>
+      </w:pPr>
+    </w:lvl>
+  </w:abstractNum>
+  <w:abstractNum w:abstractNumId="1" w15:restartNumberingAfterBreak="0">
+    <w:nsid w:val="06BA2AEF"/>
+    <w:multiLevelType w:val="hybridMultilevel"/>
+    <w:tmpl w:val="30881A24"/>
+    <w:lvl w:ilvl="0" w:tplc="A86EFD6E">
+      <w:start w:val="1"/>
+      <w:numFmt w:val="decimal"/>
+      <w:lvlText w:val="%1."/>
+      <w:lvlJc w:val="left"/>
+      <w:pPr>
+        <w:ind w:left="1776" w:hanging="360"/>
+      </w:pPr>
+      <w:rPr>
+        <w:rFonts w:hint="default"/>
+      </w:rPr>
+    </w:lvl>
+    <w:lvl w:ilvl="1" w:tplc="04160019" w:tentative="1">
+      <w:start w:val="1"/>
+      <w:numFmt w:val="lowerLetter"/>
+      <w:lvlText w:val="%2."/>
+      <w:lvlJc w:val="left"/>
+      <w:pPr>
+        <w:ind w:left="2496" w:hanging="360"/>
+      </w:pPr>
+    </w:lvl>
+    <w:lvl w:ilvl="2" w:tplc="0416001B" w:tentative="1">
+      <w:start w:val="1"/>
+      <w:numFmt w:val="lowerRoman"/>
+      <w:lvlText w:val="%3."/>
+      <w:lvlJc w:val="right"/>
+      <w:pPr>
+        <w:ind w:left="3216" w:hanging="180"/>
+      </w:pPr>
+    </w:lvl>
+    <w:lvl w:ilvl="3" w:tplc="0416000F" w:tentative="1">
+      <w:start w:val="1"/>
+      <w:numFmt w:val="decimal"/>
+      <w:lvlText w:val="%4."/>
+      <w:lvlJc w:val="left"/>
+      <w:pPr>
+        <w:ind w:left="3936" w:hanging="360"/>
+      </w:pPr>
+    </w:lvl>
+    <w:lvl w:ilvl="4" w:tplc="04160019" w:tentative="1">
+      <w:start w:val="1"/>
+      <w:numFmt w:val="lowerLetter"/>
+      <w:lvlText w:val="%5."/>
+      <w:lvlJc w:val="left"/>
+      <w:pPr>
+        <w:ind w:left="4656" w:hanging="360"/>
+      </w:pPr>
+    </w:lvl>
+    <w:lvl w:ilvl="5" w:tplc="0416001B" w:tentative="1">
+      <w:start w:val="1"/>
+      <w:numFmt w:val="lowerRoman"/>
+      <w:lvlText w:val="%6."/>
+      <w:lvlJc w:val="right"/>
+      <w:pPr>
+        <w:ind w:left="5376" w:hanging="180"/>
+      </w:pPr>
+    </w:lvl>
+    <w:lvl w:ilvl="6" w:tplc="0416000F" w:tentative="1">
+      <w:start w:val="1"/>
+      <w:numFmt w:val="decimal"/>
+      <w:lvlText w:val="%7."/>
+      <w:lvlJc w:val="left"/>
+      <w:pPr>
+        <w:ind w:left="6096" w:hanging="360"/>
+      </w:pPr>
+    </w:lvl>
+    <w:lvl w:ilvl="7" w:tplc="04160019" w:tentative="1">
+      <w:start w:val="1"/>
+      <w:numFmt w:val="lowerLetter"/>
+      <w:lvlText w:val="%8."/>
+      <w:lvlJc w:val="left"/>
+      <w:pPr>
+        <w:ind w:left="6816" w:hanging="360"/>
+      </w:pPr>
+    </w:lvl>
+    <w:lvl w:ilvl="8" w:tplc="0416001B" w:tentative="1">
+      <w:start w:val="1"/>
+      <w:numFmt w:val="lowerRoman"/>
+      <w:lvlText w:val="%9."/>
+      <w:lvlJc w:val="right"/>
+      <w:pPr>
+        <w:ind w:left="7536" w:hanging="180"/>
+      </w:pPr>
+    </w:lvl>
+  </w:abstractNum>
+  <w:abstractNum w:abstractNumId="2" w15:restartNumberingAfterBreak="0">
     <w:nsid w:val="0BA85B49"/>
     <w:multiLevelType w:val="hybridMultilevel"/>
     <w:tmpl w:val="2C447816"/>
@@ -2570,7 +2944,7 @@
       </w:pPr>
     </w:lvl>
   </w:abstractNum>
-  <w:abstractNum w:abstractNumId="1" w15:restartNumberingAfterBreak="0">
+  <w:abstractNum w:abstractNumId="3" w15:restartNumberingAfterBreak="0">
     <w:nsid w:val="0BF43393"/>
     <w:multiLevelType w:val="hybridMultilevel"/>
     <w:tmpl w:val="7AF214A4"/>
@@ -2659,7 +3033,7 @@
       </w:pPr>
     </w:lvl>
   </w:abstractNum>
-  <w:abstractNum w:abstractNumId="2" w15:restartNumberingAfterBreak="0">
+  <w:abstractNum w:abstractNumId="4" w15:restartNumberingAfterBreak="0">
     <w:nsid w:val="117748DE"/>
     <w:multiLevelType w:val="hybridMultilevel"/>
     <w:tmpl w:val="F61C3AFA"/>
@@ -2748,7 +3122,7 @@
       </w:pPr>
     </w:lvl>
   </w:abstractNum>
-  <w:abstractNum w:abstractNumId="3" w15:restartNumberingAfterBreak="0">
+  <w:abstractNum w:abstractNumId="5" w15:restartNumberingAfterBreak="0">
     <w:nsid w:val="190D498F"/>
     <w:multiLevelType w:val="hybridMultilevel"/>
     <w:tmpl w:val="253A95E2"/>
@@ -2837,7 +3211,7 @@
       </w:pPr>
     </w:lvl>
   </w:abstractNum>
-  <w:abstractNum w:abstractNumId="4" w15:restartNumberingAfterBreak="0">
+  <w:abstractNum w:abstractNumId="6" w15:restartNumberingAfterBreak="0">
     <w:nsid w:val="202D10EF"/>
     <w:multiLevelType w:val="hybridMultilevel"/>
     <w:tmpl w:val="FECA591E"/>
@@ -2926,7 +3300,7 @@
       </w:pPr>
     </w:lvl>
   </w:abstractNum>
-  <w:abstractNum w:abstractNumId="5" w15:restartNumberingAfterBreak="0">
+  <w:abstractNum w:abstractNumId="7" w15:restartNumberingAfterBreak="0">
     <w:nsid w:val="29892F04"/>
     <w:multiLevelType w:val="hybridMultilevel"/>
     <w:tmpl w:val="30466B4E"/>
@@ -3015,7 +3389,7 @@
       </w:pPr>
     </w:lvl>
   </w:abstractNum>
-  <w:abstractNum w:abstractNumId="6" w15:restartNumberingAfterBreak="0">
+  <w:abstractNum w:abstractNumId="8" w15:restartNumberingAfterBreak="0">
     <w:nsid w:val="2C945BF1"/>
     <w:multiLevelType w:val="hybridMultilevel"/>
     <w:tmpl w:val="4A809042"/>
@@ -3104,7 +3478,7 @@
       </w:pPr>
     </w:lvl>
   </w:abstractNum>
-  <w:abstractNum w:abstractNumId="7" w15:restartNumberingAfterBreak="0">
+  <w:abstractNum w:abstractNumId="9" w15:restartNumberingAfterBreak="0">
     <w:nsid w:val="31362072"/>
     <w:multiLevelType w:val="hybridMultilevel"/>
     <w:tmpl w:val="D8CED720"/>
@@ -3193,7 +3567,7 @@
       </w:pPr>
     </w:lvl>
   </w:abstractNum>
-  <w:abstractNum w:abstractNumId="8" w15:restartNumberingAfterBreak="0">
+  <w:abstractNum w:abstractNumId="10" w15:restartNumberingAfterBreak="0">
     <w:nsid w:val="318155C4"/>
     <w:multiLevelType w:val="hybridMultilevel"/>
     <w:tmpl w:val="44B0A8D2"/>
@@ -3282,7 +3656,7 @@
       </w:pPr>
     </w:lvl>
   </w:abstractNum>
-  <w:abstractNum w:abstractNumId="9" w15:restartNumberingAfterBreak="0">
+  <w:abstractNum w:abstractNumId="11" w15:restartNumberingAfterBreak="0">
     <w:nsid w:val="365A68E3"/>
     <w:multiLevelType w:val="hybridMultilevel"/>
     <w:tmpl w:val="9BB29880"/>
@@ -3371,7 +3745,7 @@
       </w:pPr>
     </w:lvl>
   </w:abstractNum>
-  <w:abstractNum w:abstractNumId="10" w15:restartNumberingAfterBreak="0">
+  <w:abstractNum w:abstractNumId="12" w15:restartNumberingAfterBreak="0">
     <w:nsid w:val="39ED66E3"/>
     <w:multiLevelType w:val="hybridMultilevel"/>
     <w:tmpl w:val="67D23CB8"/>
@@ -3460,7 +3834,7 @@
       </w:pPr>
     </w:lvl>
   </w:abstractNum>
-  <w:abstractNum w:abstractNumId="11" w15:restartNumberingAfterBreak="0">
+  <w:abstractNum w:abstractNumId="13" w15:restartNumberingAfterBreak="0">
     <w:nsid w:val="41B865C8"/>
     <w:multiLevelType w:val="hybridMultilevel"/>
     <w:tmpl w:val="A7BA3676"/>
@@ -3549,7 +3923,7 @@
       </w:pPr>
     </w:lvl>
   </w:abstractNum>
-  <w:abstractNum w:abstractNumId="12" w15:restartNumberingAfterBreak="0">
+  <w:abstractNum w:abstractNumId="14" w15:restartNumberingAfterBreak="0">
     <w:nsid w:val="440A6556"/>
     <w:multiLevelType w:val="hybridMultilevel"/>
     <w:tmpl w:val="832CB2B2"/>
@@ -3638,7 +4012,96 @@
       </w:pPr>
     </w:lvl>
   </w:abstractNum>
-  <w:abstractNum w:abstractNumId="13" w15:restartNumberingAfterBreak="0">
+  <w:abstractNum w:abstractNumId="15" w15:restartNumberingAfterBreak="0">
+    <w:nsid w:val="45D545EE"/>
+    <w:multiLevelType w:val="hybridMultilevel"/>
+    <w:tmpl w:val="67D23CB8"/>
+    <w:lvl w:ilvl="0" w:tplc="430A3486">
+      <w:start w:val="1"/>
+      <w:numFmt w:val="decimal"/>
+      <w:lvlText w:val="%1."/>
+      <w:lvlJc w:val="left"/>
+      <w:pPr>
+        <w:ind w:left="1776" w:hanging="360"/>
+      </w:pPr>
+      <w:rPr>
+        <w:rFonts w:hint="default"/>
+      </w:rPr>
+    </w:lvl>
+    <w:lvl w:ilvl="1" w:tplc="04160019" w:tentative="1">
+      <w:start w:val="1"/>
+      <w:numFmt w:val="lowerLetter"/>
+      <w:lvlText w:val="%2."/>
+      <w:lvlJc w:val="left"/>
+      <w:pPr>
+        <w:ind w:left="2496" w:hanging="360"/>
+      </w:pPr>
+    </w:lvl>
+    <w:lvl w:ilvl="2" w:tplc="0416001B" w:tentative="1">
+      <w:start w:val="1"/>
+      <w:numFmt w:val="lowerRoman"/>
+      <w:lvlText w:val="%3."/>
+      <w:lvlJc w:val="right"/>
+      <w:pPr>
+        <w:ind w:left="3216" w:hanging="180"/>
+      </w:pPr>
+    </w:lvl>
+    <w:lvl w:ilvl="3" w:tplc="0416000F" w:tentative="1">
+      <w:start w:val="1"/>
+      <w:numFmt w:val="decimal"/>
+      <w:lvlText w:val="%4."/>
+      <w:lvlJc w:val="left"/>
+      <w:pPr>
+        <w:ind w:left="3936" w:hanging="360"/>
+      </w:pPr>
+    </w:lvl>
+    <w:lvl w:ilvl="4" w:tplc="04160019" w:tentative="1">
+      <w:start w:val="1"/>
+      <w:numFmt w:val="lowerLetter"/>
+      <w:lvlText w:val="%5."/>
+      <w:lvlJc w:val="left"/>
+      <w:pPr>
+        <w:ind w:left="4656" w:hanging="360"/>
+      </w:pPr>
+    </w:lvl>
+    <w:lvl w:ilvl="5" w:tplc="0416001B" w:tentative="1">
+      <w:start w:val="1"/>
+      <w:numFmt w:val="lowerRoman"/>
+      <w:lvlText w:val="%6."/>
+      <w:lvlJc w:val="right"/>
+      <w:pPr>
+        <w:ind w:left="5376" w:hanging="180"/>
+      </w:pPr>
+    </w:lvl>
+    <w:lvl w:ilvl="6" w:tplc="0416000F" w:tentative="1">
+      <w:start w:val="1"/>
+      <w:numFmt w:val="decimal"/>
+      <w:lvlText w:val="%7."/>
+      <w:lvlJc w:val="left"/>
+      <w:pPr>
+        <w:ind w:left="6096" w:hanging="360"/>
+      </w:pPr>
+    </w:lvl>
+    <w:lvl w:ilvl="7" w:tplc="04160019" w:tentative="1">
+      <w:start w:val="1"/>
+      <w:numFmt w:val="lowerLetter"/>
+      <w:lvlText w:val="%8."/>
+      <w:lvlJc w:val="left"/>
+      <w:pPr>
+        <w:ind w:left="6816" w:hanging="360"/>
+      </w:pPr>
+    </w:lvl>
+    <w:lvl w:ilvl="8" w:tplc="0416001B" w:tentative="1">
+      <w:start w:val="1"/>
+      <w:numFmt w:val="lowerRoman"/>
+      <w:lvlText w:val="%9."/>
+      <w:lvlJc w:val="right"/>
+      <w:pPr>
+        <w:ind w:left="7536" w:hanging="180"/>
+      </w:pPr>
+    </w:lvl>
+  </w:abstractNum>
+  <w:abstractNum w:abstractNumId="16" w15:restartNumberingAfterBreak="0">
     <w:nsid w:val="48F779A2"/>
     <w:multiLevelType w:val="hybridMultilevel"/>
     <w:tmpl w:val="15A01FF6"/>
@@ -3727,7 +4190,96 @@
       </w:pPr>
     </w:lvl>
   </w:abstractNum>
-  <w:abstractNum w:abstractNumId="14" w15:restartNumberingAfterBreak="0">
+  <w:abstractNum w:abstractNumId="17" w15:restartNumberingAfterBreak="0">
+    <w:nsid w:val="53F825A1"/>
+    <w:multiLevelType w:val="hybridMultilevel"/>
+    <w:tmpl w:val="5F18AF3A"/>
+    <w:lvl w:ilvl="0" w:tplc="0416000F">
+      <w:start w:val="1"/>
+      <w:numFmt w:val="decimal"/>
+      <w:lvlText w:val="%1."/>
+      <w:lvlJc w:val="left"/>
+      <w:pPr>
+        <w:ind w:left="720" w:hanging="360"/>
+      </w:pPr>
+      <w:rPr>
+        <w:rFonts w:hint="default"/>
+      </w:rPr>
+    </w:lvl>
+    <w:lvl w:ilvl="1" w:tplc="04160019" w:tentative="1">
+      <w:start w:val="1"/>
+      <w:numFmt w:val="lowerLetter"/>
+      <w:lvlText w:val="%2."/>
+      <w:lvlJc w:val="left"/>
+      <w:pPr>
+        <w:ind w:left="1440" w:hanging="360"/>
+      </w:pPr>
+    </w:lvl>
+    <w:lvl w:ilvl="2" w:tplc="0416001B" w:tentative="1">
+      <w:start w:val="1"/>
+      <w:numFmt w:val="lowerRoman"/>
+      <w:lvlText w:val="%3."/>
+      <w:lvlJc w:val="right"/>
+      <w:pPr>
+        <w:ind w:left="2160" w:hanging="180"/>
+      </w:pPr>
+    </w:lvl>
+    <w:lvl w:ilvl="3" w:tplc="0416000F" w:tentative="1">
+      <w:start w:val="1"/>
+      <w:numFmt w:val="decimal"/>
+      <w:lvlText w:val="%4."/>
+      <w:lvlJc w:val="left"/>
+      <w:pPr>
+        <w:ind w:left="2880" w:hanging="360"/>
+      </w:pPr>
+    </w:lvl>
+    <w:lvl w:ilvl="4" w:tplc="04160019" w:tentative="1">
+      <w:start w:val="1"/>
+      <w:numFmt w:val="lowerLetter"/>
+      <w:lvlText w:val="%5."/>
+      <w:lvlJc w:val="left"/>
+      <w:pPr>
+        <w:ind w:left="3600" w:hanging="360"/>
+      </w:pPr>
+    </w:lvl>
+    <w:lvl w:ilvl="5" w:tplc="0416001B" w:tentative="1">
+      <w:start w:val="1"/>
+      <w:numFmt w:val="lowerRoman"/>
+      <w:lvlText w:val="%6."/>
+      <w:lvlJc w:val="right"/>
+      <w:pPr>
+        <w:ind w:left="4320" w:hanging="180"/>
+      </w:pPr>
+    </w:lvl>
+    <w:lvl w:ilvl="6" w:tplc="0416000F" w:tentative="1">
+      <w:start w:val="1"/>
+      <w:numFmt w:val="decimal"/>
+      <w:lvlText w:val="%7."/>
+      <w:lvlJc w:val="left"/>
+      <w:pPr>
+        <w:ind w:left="5040" w:hanging="360"/>
+      </w:pPr>
+    </w:lvl>
+    <w:lvl w:ilvl="7" w:tplc="04160019" w:tentative="1">
+      <w:start w:val="1"/>
+      <w:numFmt w:val="lowerLetter"/>
+      <w:lvlText w:val="%8."/>
+      <w:lvlJc w:val="left"/>
+      <w:pPr>
+        <w:ind w:left="5760" w:hanging="360"/>
+      </w:pPr>
+    </w:lvl>
+    <w:lvl w:ilvl="8" w:tplc="0416001B" w:tentative="1">
+      <w:start w:val="1"/>
+      <w:numFmt w:val="lowerRoman"/>
+      <w:lvlText w:val="%9."/>
+      <w:lvlJc w:val="right"/>
+      <w:pPr>
+        <w:ind w:left="6480" w:hanging="180"/>
+      </w:pPr>
+    </w:lvl>
+  </w:abstractNum>
+  <w:abstractNum w:abstractNumId="18" w15:restartNumberingAfterBreak="0">
     <w:nsid w:val="56A42A95"/>
     <w:multiLevelType w:val="hybridMultilevel"/>
     <w:tmpl w:val="59D6DA76"/>
@@ -3816,7 +4368,7 @@
       </w:pPr>
     </w:lvl>
   </w:abstractNum>
-  <w:abstractNum w:abstractNumId="15" w15:restartNumberingAfterBreak="0">
+  <w:abstractNum w:abstractNumId="19" w15:restartNumberingAfterBreak="0">
     <w:nsid w:val="5E1A5BFD"/>
     <w:multiLevelType w:val="hybridMultilevel"/>
     <w:tmpl w:val="BC8831B8"/>
@@ -3905,7 +4457,7 @@
       </w:pPr>
     </w:lvl>
   </w:abstractNum>
-  <w:abstractNum w:abstractNumId="16" w15:restartNumberingAfterBreak="0">
+  <w:abstractNum w:abstractNumId="20" w15:restartNumberingAfterBreak="0">
     <w:nsid w:val="61152A52"/>
     <w:multiLevelType w:val="hybridMultilevel"/>
     <w:tmpl w:val="22F6B6D6"/>
@@ -3994,7 +4546,7 @@
       </w:pPr>
     </w:lvl>
   </w:abstractNum>
-  <w:abstractNum w:abstractNumId="17" w15:restartNumberingAfterBreak="0">
+  <w:abstractNum w:abstractNumId="21" w15:restartNumberingAfterBreak="0">
     <w:nsid w:val="6794605C"/>
     <w:multiLevelType w:val="hybridMultilevel"/>
     <w:tmpl w:val="415CF6F0"/>
@@ -4083,7 +4635,7 @@
       </w:pPr>
     </w:lvl>
   </w:abstractNum>
-  <w:abstractNum w:abstractNumId="18" w15:restartNumberingAfterBreak="0">
+  <w:abstractNum w:abstractNumId="22" w15:restartNumberingAfterBreak="0">
     <w:nsid w:val="6D11684C"/>
     <w:multiLevelType w:val="hybridMultilevel"/>
     <w:tmpl w:val="32D8F6A4"/>
@@ -4173,7 +4725,7 @@
       </w:pPr>
     </w:lvl>
   </w:abstractNum>
-  <w:abstractNum w:abstractNumId="19" w15:restartNumberingAfterBreak="0">
+  <w:abstractNum w:abstractNumId="23" w15:restartNumberingAfterBreak="0">
     <w:nsid w:val="7E9E5878"/>
     <w:multiLevelType w:val="hybridMultilevel"/>
     <w:tmpl w:val="F76A43E0"/>
@@ -4263,64 +4815,76 @@
     </w:lvl>
   </w:abstractNum>
   <w:num w:numId="1">
+    <w:abstractNumId w:val="18"/>
+  </w:num>
+  <w:num w:numId="2">
+    <w:abstractNumId w:val="23"/>
+  </w:num>
+  <w:num w:numId="3">
     <w:abstractNumId w:val="14"/>
   </w:num>
-  <w:num w:numId="2">
+  <w:num w:numId="4">
+    <w:abstractNumId w:val="12"/>
+  </w:num>
+  <w:num w:numId="5">
+    <w:abstractNumId w:val="4"/>
+  </w:num>
+  <w:num w:numId="6">
+    <w:abstractNumId w:val="21"/>
+  </w:num>
+  <w:num w:numId="7">
+    <w:abstractNumId w:val="20"/>
+  </w:num>
+  <w:num w:numId="8">
+    <w:abstractNumId w:val="6"/>
+  </w:num>
+  <w:num w:numId="9">
+    <w:abstractNumId w:val="2"/>
+  </w:num>
+  <w:num w:numId="10">
+    <w:abstractNumId w:val="13"/>
+  </w:num>
+  <w:num w:numId="11">
+    <w:abstractNumId w:val="8"/>
+  </w:num>
+  <w:num w:numId="12">
+    <w:abstractNumId w:val="10"/>
+  </w:num>
+  <w:num w:numId="13">
+    <w:abstractNumId w:val="5"/>
+  </w:num>
+  <w:num w:numId="14">
+    <w:abstractNumId w:val="22"/>
+  </w:num>
+  <w:num w:numId="15">
     <w:abstractNumId w:val="19"/>
   </w:num>
-  <w:num w:numId="3">
-    <w:abstractNumId w:val="12"/>
+  <w:num w:numId="16">
+    <w:abstractNumId w:val="7"/>
   </w:num>
-  <w:num w:numId="4">
-    <w:abstractNumId w:val="10"/>
+  <w:num w:numId="17">
+    <w:abstractNumId w:val="16"/>
   </w:num>
-  <w:num w:numId="5">
-    <w:abstractNumId w:val="2"/>
+  <w:num w:numId="18">
+    <w:abstractNumId w:val="3"/>
   </w:num>
-  <w:num w:numId="6">
+  <w:num w:numId="19">
+    <w:abstractNumId w:val="11"/>
+  </w:num>
+  <w:num w:numId="20">
+    <w:abstractNumId w:val="9"/>
+  </w:num>
+  <w:num w:numId="21">
     <w:abstractNumId w:val="17"/>
   </w:num>
-  <w:num w:numId="7">
-    <w:abstractNumId w:val="16"/>
-  </w:num>
-  <w:num w:numId="8">
-    <w:abstractNumId w:val="4"/>
-  </w:num>
-  <w:num w:numId="9">
+  <w:num w:numId="22">
     <w:abstractNumId w:val="0"/>
   </w:num>
-  <w:num w:numId="10">
-    <w:abstractNumId w:val="11"/>
-  </w:num>
-  <w:num w:numId="11">
-    <w:abstractNumId w:val="6"/>
-  </w:num>
-  <w:num w:numId="12">
-    <w:abstractNumId w:val="8"/>
-  </w:num>
-  <w:num w:numId="13">
-    <w:abstractNumId w:val="3"/>
-  </w:num>
-  <w:num w:numId="14">
-    <w:abstractNumId w:val="18"/>
-  </w:num>
-  <w:num w:numId="15">
-    <w:abstractNumId w:val="15"/>
-  </w:num>
-  <w:num w:numId="16">
-    <w:abstractNumId w:val="5"/>
-  </w:num>
-  <w:num w:numId="17">
-    <w:abstractNumId w:val="13"/>
-  </w:num>
-  <w:num w:numId="18">
+  <w:num w:numId="23">
     <w:abstractNumId w:val="1"/>
   </w:num>
-  <w:num w:numId="19">
-    <w:abstractNumId w:val="9"/>
-  </w:num>
-  <w:num w:numId="20">
-    <w:abstractNumId w:val="7"/>
+  <w:num w:numId="24">
+    <w:abstractNumId w:val="15"/>
   </w:num>
 </w:numbering>
 </file>

</xml_diff>